<commit_message>
[Update] project.docx 추가구현사항, 방법
</commit_message>
<xml_diff>
--- a/Jsoup_project.docx
+++ b/Jsoup_project.docx
@@ -332,7 +332,6 @@
         <w:spacing w:line="240" w:lineRule="auto"/>
         <w:jc w:val="left"/>
         <w:rPr>
-          <w:rFonts w:hint="eastAsia"/>
           <w:color w:val="000000"/>
           <w:sz w:val="24"/>
           <w:szCs w:val="24"/>
@@ -357,7 +356,6 @@
         </w:rPr>
         <w:tab/>
       </w:r>
-      <w:proofErr w:type="spellStart"/>
       <w:r>
         <w:rPr>
           <w:rFonts w:hint="eastAsia"/>
@@ -368,7 +366,6 @@
         </w:rPr>
         <w:t>손창우</w:t>
       </w:r>
-      <w:proofErr w:type="spellEnd"/>
       <w:r>
         <w:rPr>
           <w:color w:val="000000"/>
@@ -387,8 +384,6 @@
         </w:rPr>
         <w:t>20146518)</w:t>
       </w:r>
-      <w:bookmarkStart w:id="0" w:name="_GoBack"/>
-      <w:bookmarkEnd w:id="0"/>
     </w:p>
     <w:p>
       <w:pPr>
@@ -752,6 +747,9 @@
         <w:jc w:val="center"/>
       </w:pPr>
       <w:r>
+        <w:rPr>
+          <w:noProof/>
+        </w:rPr>
         <w:drawing>
           <wp:inline distT="0" distB="0" distL="0" distR="0" wp14:anchorId="1257CD49" wp14:editId="4D6B17E6">
             <wp:extent cx="3911801" cy="4070559"/>
@@ -973,9 +971,6 @@
     <w:p>
       <w:pPr>
         <w:widowControl/>
-        <w:rPr>
-          <w:rFonts w:hint="eastAsia"/>
-        </w:rPr>
       </w:pPr>
     </w:p>
     <w:p>
@@ -1023,11 +1018,11 @@
       <w:pPr>
         <w:widowControl/>
         <w:jc w:val="center"/>
-        <w:rPr>
-          <w:rFonts w:hint="eastAsia"/>
-        </w:rPr>
-      </w:pPr>
-      <w:r>
+      </w:pPr>
+      <w:r>
+        <w:rPr>
+          <w:noProof/>
+        </w:rPr>
         <w:drawing>
           <wp:inline distT="0" distB="0" distL="0" distR="0" wp14:anchorId="3FC187CD" wp14:editId="7E839464">
             <wp:extent cx="5321573" cy="4229317"/>
@@ -1151,9 +1146,6 @@
       <w:pPr>
         <w:widowControl/>
         <w:ind w:leftChars="213" w:left="566" w:hangingChars="70" w:hanging="140"/>
-        <w:rPr>
-          <w:rFonts w:hint="eastAsia"/>
-        </w:rPr>
       </w:pPr>
       <w:r>
         <w:rPr>
@@ -1192,11 +1184,11 @@
       <w:pPr>
         <w:widowControl/>
         <w:jc w:val="center"/>
-        <w:rPr>
-          <w:rFonts w:hint="eastAsia"/>
-        </w:rPr>
-      </w:pPr>
-      <w:r>
+      </w:pPr>
+      <w:r>
+        <w:rPr>
+          <w:noProof/>
+        </w:rPr>
         <w:drawing>
           <wp:inline distT="0" distB="0" distL="0" distR="0" wp14:anchorId="05A90B5C" wp14:editId="778586D8">
             <wp:extent cx="3003550" cy="1905000"/>
@@ -1260,7 +1252,6 @@
       <w:pPr>
         <w:widowControl/>
         <w:rPr>
-          <w:rFonts w:hint="eastAsia"/>
           <w:b/>
           <w:bCs/>
           <w:color w:val="000000"/>
@@ -1270,6 +1261,7 @@
       </w:pPr>
       <w:r>
         <w:rPr>
+          <w:noProof/>
           <w:color w:val="000000"/>
         </w:rPr>
         <w:lastRenderedPageBreak/>
@@ -1403,7 +1395,6 @@
         <w:widowControl/>
         <w:ind w:leftChars="213" w:left="426"/>
         <w:rPr>
-          <w:rFonts w:hint="eastAsia"/>
           <w:color w:val="000000"/>
         </w:rPr>
       </w:pPr>
@@ -1411,6 +1402,7 @@
         <w:rPr>
           <w:b/>
           <w:bCs/>
+          <w:noProof/>
           <w:color w:val="000000"/>
         </w:rPr>
         <w:drawing>
@@ -1741,6 +1733,7 @@
       </w:pPr>
       <w:r>
         <w:rPr>
+          <w:noProof/>
           <w:color w:val="000000"/>
         </w:rPr>
         <w:lastRenderedPageBreak/>
@@ -1802,6 +1795,7 @@
       </w:r>
       <w:r>
         <w:rPr>
+          <w:noProof/>
           <w:color w:val="000000"/>
         </w:rPr>
         <w:drawing>
@@ -2006,7 +2000,6 @@
       <w:pPr>
         <w:widowControl/>
         <w:rPr>
-          <w:rFonts w:hint="eastAsia"/>
           <w:color w:val="000000"/>
         </w:rPr>
       </w:pPr>
@@ -2209,7 +2202,6 @@
       <w:pPr>
         <w:widowControl/>
         <w:rPr>
-          <w:rFonts w:hint="eastAsia"/>
           <w:color w:val="000000"/>
         </w:rPr>
       </w:pPr>
@@ -2290,6 +2282,7 @@
       </w:pPr>
       <w:r>
         <w:rPr>
+          <w:noProof/>
           <w:color w:val="000000"/>
         </w:rPr>
         <w:drawing>
@@ -2473,7 +2466,6 @@
       <w:pPr>
         <w:widowControl/>
         <w:rPr>
-          <w:rFonts w:hint="eastAsia"/>
           <w:color w:val="000000"/>
         </w:rPr>
       </w:pPr>
@@ -3008,7 +3000,6 @@
       <w:pPr>
         <w:widowControl/>
         <w:rPr>
-          <w:rFonts w:hint="eastAsia"/>
           <w:color w:val="000000"/>
         </w:rPr>
       </w:pPr>
@@ -3084,12 +3075,12 @@
         <w:widowControl/>
         <w:jc w:val="center"/>
         <w:rPr>
-          <w:rFonts w:hint="eastAsia"/>
-          <w:color w:val="000000"/>
-        </w:rPr>
-      </w:pPr>
-      <w:r>
-        <w:rPr>
+          <w:color w:val="000000"/>
+        </w:rPr>
+      </w:pPr>
+      <w:r>
+        <w:rPr>
+          <w:noProof/>
           <w:color w:val="000000"/>
         </w:rPr>
         <w:drawing>
@@ -3139,6 +3130,7 @@
       </w:pPr>
       <w:r>
         <w:rPr>
+          <w:noProof/>
           <w:color w:val="000000"/>
         </w:rPr>
         <w:drawing>
@@ -3188,6 +3180,7 @@
       </w:pPr>
       <w:r>
         <w:rPr>
+          <w:noProof/>
           <w:color w:val="000000"/>
         </w:rPr>
         <w:drawing>
@@ -3618,12 +3611,12 @@
         <w:widowControl/>
         <w:jc w:val="center"/>
         <w:rPr>
-          <w:rFonts w:hint="eastAsia"/>
-          <w:color w:val="000000"/>
-        </w:rPr>
-      </w:pPr>
-      <w:r>
-        <w:rPr>
+          <w:color w:val="000000"/>
+        </w:rPr>
+      </w:pPr>
+      <w:r>
+        <w:rPr>
+          <w:noProof/>
           <w:color w:val="000000"/>
         </w:rPr>
         <w:drawing>
@@ -3903,6 +3896,7 @@
       </w:pPr>
       <w:r>
         <w:rPr>
+          <w:noProof/>
           <w:color w:val="000000"/>
         </w:rPr>
         <w:drawing>
@@ -3947,12 +3941,12 @@
         <w:widowControl/>
         <w:jc w:val="center"/>
         <w:rPr>
-          <w:rFonts w:hint="eastAsia"/>
-          <w:color w:val="000000"/>
-        </w:rPr>
-      </w:pPr>
-      <w:r>
-        <w:rPr>
+          <w:color w:val="000000"/>
+        </w:rPr>
+      </w:pPr>
+      <w:r>
+        <w:rPr>
+          <w:noProof/>
           <w:color w:val="000000"/>
         </w:rPr>
         <w:drawing>
@@ -4123,12 +4117,12 @@
         <w:widowControl/>
         <w:jc w:val="center"/>
         <w:rPr>
-          <w:rFonts w:hint="eastAsia"/>
-          <w:color w:val="000000"/>
-        </w:rPr>
-      </w:pPr>
-      <w:r>
-        <w:rPr>
+          <w:color w:val="000000"/>
+        </w:rPr>
+      </w:pPr>
+      <w:r>
+        <w:rPr>
+          <w:noProof/>
           <w:color w:val="000000"/>
         </w:rPr>
         <w:drawing>
@@ -4177,6 +4171,7 @@
       </w:pPr>
       <w:r>
         <w:rPr>
+          <w:noProof/>
           <w:color w:val="000000"/>
         </w:rPr>
         <w:drawing>
@@ -4217,6 +4212,7 @@
       </w:r>
       <w:r>
         <w:rPr>
+          <w:noProof/>
           <w:color w:val="000000"/>
         </w:rPr>
         <w:drawing>
@@ -4257,6 +4253,7 @@
       </w:r>
       <w:r>
         <w:rPr>
+          <w:noProof/>
           <w:color w:val="000000"/>
         </w:rPr>
         <w:drawing>
@@ -4686,6 +4683,7 @@
       </w:pPr>
       <w:r>
         <w:rPr>
+          <w:noProof/>
           <w:color w:val="000000"/>
         </w:rPr>
         <w:drawing>
@@ -4729,12 +4727,12 @@
       <w:pPr>
         <w:widowControl/>
         <w:rPr>
-          <w:rFonts w:hint="eastAsia"/>
-          <w:color w:val="000000"/>
-        </w:rPr>
-      </w:pPr>
-      <w:r>
-        <w:rPr>
+          <w:color w:val="000000"/>
+        </w:rPr>
+      </w:pPr>
+      <w:r>
+        <w:rPr>
+          <w:noProof/>
           <w:color w:val="000000"/>
         </w:rPr>
         <w:drawing>
@@ -5046,28 +5044,201 @@
           <w:color w:val="000000"/>
         </w:rPr>
       </w:pPr>
-    </w:p>
-    <w:p>
-      <w:pPr>
-        <w:widowControl/>
-        <w:rPr>
-          <w:color w:val="000000"/>
-        </w:rPr>
-      </w:pPr>
-    </w:p>
-    <w:p>
-      <w:pPr>
-        <w:widowControl/>
-        <w:rPr>
-          <w:rFonts w:hint="eastAsia"/>
-          <w:color w:val="000000"/>
-        </w:rPr>
-      </w:pPr>
-    </w:p>
-    <w:p>
-      <w:pPr>
-        <w:widowControl/>
-        <w:rPr>
+      <w:proofErr w:type="spellStart"/>
+      <w:r>
+        <w:rPr>
+          <w:rFonts w:hint="eastAsia"/>
+          <w:color w:val="000000"/>
+        </w:rPr>
+        <w:t>J</w:t>
+      </w:r>
+      <w:r>
+        <w:rPr>
+          <w:color w:val="000000"/>
+        </w:rPr>
+        <w:t>soup</w:t>
+      </w:r>
+      <w:proofErr w:type="spellEnd"/>
+      <w:r>
+        <w:rPr>
+          <w:rFonts w:hint="eastAsia"/>
+          <w:color w:val="000000"/>
+        </w:rPr>
+        <w:t xml:space="preserve">은 </w:t>
+      </w:r>
+      <w:r>
+        <w:rPr>
+          <w:color w:val="000000"/>
+        </w:rPr>
+        <w:t>HTML</w:t>
+      </w:r>
+      <w:r>
+        <w:rPr>
+          <w:rFonts w:hint="eastAsia"/>
+          <w:color w:val="000000"/>
+        </w:rPr>
+        <w:t>을 분석을 도와주는 라이브러리이다.</w:t>
+      </w:r>
+      <w:r>
+        <w:rPr>
+          <w:color w:val="000000"/>
+        </w:rPr>
+        <w:t xml:space="preserve"> </w:t>
+      </w:r>
+      <w:r>
+        <w:rPr>
+          <w:rFonts w:hint="eastAsia"/>
+          <w:color w:val="000000"/>
+        </w:rPr>
+        <w:t xml:space="preserve">단순히 원하는 </w:t>
+      </w:r>
+      <w:r>
+        <w:rPr>
+          <w:color w:val="000000"/>
+        </w:rPr>
+        <w:t>Element</w:t>
+      </w:r>
+      <w:r>
+        <w:rPr>
+          <w:rFonts w:hint="eastAsia"/>
+          <w:color w:val="000000"/>
+        </w:rPr>
+        <w:t>를 찾는 목적으로 사용할 수 있지만,</w:t>
+      </w:r>
+      <w:r>
+        <w:rPr>
+          <w:color w:val="000000"/>
+        </w:rPr>
+        <w:t xml:space="preserve"> </w:t>
+      </w:r>
+      <w:r>
+        <w:rPr>
+          <w:rFonts w:hint="eastAsia"/>
+          <w:color w:val="000000"/>
+        </w:rPr>
+        <w:t>해당 E</w:t>
+      </w:r>
+      <w:r>
+        <w:rPr>
+          <w:color w:val="000000"/>
+        </w:rPr>
+        <w:t>lement</w:t>
+      </w:r>
+      <w:r>
+        <w:rPr>
+          <w:rFonts w:hint="eastAsia"/>
+          <w:color w:val="000000"/>
+        </w:rPr>
+        <w:t xml:space="preserve">s에 적용된 스타일을 똑같이 가져오고 싶다면 웹 브라우저에서 개발자 도구 등을 이용해 </w:t>
+      </w:r>
+      <w:r>
+        <w:rPr>
+          <w:color w:val="000000"/>
+        </w:rPr>
+        <w:t>style</w:t>
+      </w:r>
+      <w:r>
+        <w:rPr>
+          <w:rFonts w:hint="eastAsia"/>
+          <w:color w:val="000000"/>
+        </w:rPr>
+        <w:t>속성을 직접 찾아 적용해 보아야만 하는 불편함이 존재한다.</w:t>
+      </w:r>
+      <w:r>
+        <w:rPr>
+          <w:color w:val="000000"/>
+        </w:rPr>
+        <w:t xml:space="preserve"> </w:t>
+      </w:r>
+      <w:r>
+        <w:rPr>
+          <w:rFonts w:hint="eastAsia"/>
+          <w:color w:val="000000"/>
+        </w:rPr>
+        <w:t xml:space="preserve">이를 각 </w:t>
+      </w:r>
+      <w:r>
+        <w:rPr>
+          <w:color w:val="000000"/>
+        </w:rPr>
+        <w:t>Element</w:t>
+      </w:r>
+      <w:r>
+        <w:rPr>
+          <w:rFonts w:hint="eastAsia"/>
+          <w:color w:val="000000"/>
+        </w:rPr>
+        <w:t xml:space="preserve">마다 자신에게 적용되는 </w:t>
+      </w:r>
+      <w:r>
+        <w:rPr>
+          <w:color w:val="000000"/>
+        </w:rPr>
+        <w:t>style</w:t>
+      </w:r>
+      <w:r>
+        <w:rPr>
+          <w:rFonts w:hint="eastAsia"/>
+          <w:color w:val="000000"/>
+        </w:rPr>
+        <w:t>을 속성으로 갖게 하여, C</w:t>
+      </w:r>
+      <w:r>
+        <w:rPr>
+          <w:color w:val="000000"/>
+        </w:rPr>
+        <w:t>lient</w:t>
+      </w:r>
+      <w:r>
+        <w:rPr>
+          <w:rFonts w:hint="eastAsia"/>
+          <w:color w:val="000000"/>
+        </w:rPr>
+        <w:t xml:space="preserve">가 필요시 </w:t>
+      </w:r>
+      <w:proofErr w:type="spellStart"/>
+      <w:r>
+        <w:rPr>
+          <w:color w:val="000000"/>
+        </w:rPr>
+        <w:t>Css</w:t>
+      </w:r>
+      <w:proofErr w:type="spellEnd"/>
+      <w:r>
+        <w:rPr>
+          <w:color w:val="000000"/>
+        </w:rPr>
+        <w:t xml:space="preserve"> Style</w:t>
+      </w:r>
+      <w:r>
+        <w:rPr>
+          <w:rFonts w:hint="eastAsia"/>
+          <w:color w:val="000000"/>
+        </w:rPr>
+        <w:t>을 가져올 수 있도록 도와주도록 하는 기능을 추가하고자 한다.</w:t>
+      </w:r>
+    </w:p>
+    <w:p>
+      <w:pPr>
+        <w:widowControl/>
+        <w:rPr>
+          <w:color w:val="000000"/>
+        </w:rPr>
+      </w:pPr>
+    </w:p>
+    <w:p>
+      <w:pPr>
+        <w:widowControl/>
+        <w:rPr>
+          <w:color w:val="000000"/>
+        </w:rPr>
+      </w:pPr>
+    </w:p>
+    <w:p>
+      <w:pPr>
+        <w:widowControl/>
+        <w:rPr>
+          <w:rFonts w:hint="eastAsia"/>
           <w:b/>
           <w:bCs/>
           <w:color w:val="000000"/>
@@ -5118,25 +5289,2221 @@
     </w:p>
     <w:p>
       <w:pPr>
-        <w:widowControl/>
-        <w:rPr>
-          <w:color w:val="000000"/>
-        </w:rPr>
-      </w:pPr>
-    </w:p>
-    <w:p>
-      <w:pPr>
-        <w:widowControl/>
-        <w:rPr>
-          <w:color w:val="000000"/>
-        </w:rPr>
-      </w:pPr>
-    </w:p>
-    <w:p>
-      <w:pPr>
-        <w:widowControl/>
-        <w:rPr>
-          <w:rFonts w:hint="eastAsia"/>
+        <w:pStyle w:val="a6"/>
+        <w:widowControl/>
+        <w:numPr>
+          <w:ilvl w:val="0"/>
+          <w:numId w:val="36"/>
+        </w:numPr>
+        <w:ind w:leftChars="0"/>
+        <w:rPr>
+          <w:b/>
+          <w:color w:val="000000"/>
+          <w:sz w:val="28"/>
+        </w:rPr>
+      </w:pPr>
+      <w:r>
+        <w:rPr>
+          <w:rFonts w:hint="eastAsia"/>
+          <w:b/>
+          <w:color w:val="000000"/>
+          <w:sz w:val="28"/>
+        </w:rPr>
+        <w:t>A</w:t>
+      </w:r>
+      <w:r>
+        <w:rPr>
+          <w:b/>
+          <w:color w:val="000000"/>
+          <w:sz w:val="28"/>
+        </w:rPr>
+        <w:t>dded</w:t>
+      </w:r>
+    </w:p>
+    <w:p>
+      <w:pPr>
+        <w:pStyle w:val="a6"/>
+        <w:widowControl/>
+        <w:numPr>
+          <w:ilvl w:val="0"/>
+          <w:numId w:val="35"/>
+        </w:numPr>
+        <w:ind w:leftChars="0"/>
+        <w:rPr>
+          <w:b/>
+          <w:color w:val="000000"/>
+          <w:sz w:val="22"/>
+        </w:rPr>
+      </w:pPr>
+      <w:r>
+        <w:rPr>
+          <w:b/>
+          <w:color w:val="000000"/>
+          <w:sz w:val="22"/>
+        </w:rPr>
+        <w:t>org.jsoup.parser.CssParser.java</w:t>
+      </w:r>
+    </w:p>
+    <w:p>
+      <w:pPr>
+        <w:pStyle w:val="a6"/>
+        <w:widowControl/>
+        <w:ind w:leftChars="0" w:left="760"/>
+        <w:rPr>
+          <w:color w:val="000000"/>
+        </w:rPr>
+      </w:pPr>
+      <w:r>
+        <w:rPr>
+          <w:rFonts w:hint="eastAsia"/>
+          <w:color w:val="000000"/>
+        </w:rPr>
+        <w:t>D</w:t>
+      </w:r>
+      <w:r>
+        <w:rPr>
+          <w:color w:val="000000"/>
+        </w:rPr>
+        <w:t>ocument</w:t>
+      </w:r>
+      <w:r>
+        <w:rPr>
+          <w:rFonts w:hint="eastAsia"/>
+          <w:color w:val="000000"/>
+        </w:rPr>
+        <w:t xml:space="preserve">에 존재하는 모든 </w:t>
+      </w:r>
+      <w:r>
+        <w:rPr>
+          <w:color w:val="000000"/>
+        </w:rPr>
+        <w:t>style</w:t>
+      </w:r>
+      <w:r>
+        <w:rPr>
+          <w:rFonts w:hint="eastAsia"/>
+          <w:color w:val="000000"/>
+        </w:rPr>
+        <w:t>에 대한 정보를 분석한다</w:t>
+      </w:r>
+      <w:r>
+        <w:rPr>
+          <w:color w:val="000000"/>
+        </w:rPr>
+        <w:t>.</w:t>
+      </w:r>
+    </w:p>
+    <w:p>
+      <w:pPr>
+        <w:widowControl/>
+        <w:shd w:val="clear" w:color="auto" w:fill="FFFFFF"/>
+        <w:wordWrap/>
+        <w:autoSpaceDE/>
+        <w:autoSpaceDN/>
+        <w:spacing w:after="0" w:line="270" w:lineRule="atLeast"/>
+        <w:ind w:firstLine="720"/>
+        <w:jc w:val="left"/>
+        <w:rPr>
+          <w:rFonts w:ascii="Consolas" w:eastAsia="굴림" w:hAnsi="Consolas" w:cs="굴림"/>
+          <w:color w:val="000000"/>
+        </w:rPr>
+      </w:pPr>
+      <w:r>
+        <w:rPr>
+          <w:rFonts w:ascii="Consolas" w:eastAsia="굴림" w:hAnsi="Consolas" w:cs="굴림"/>
+          <w:color w:val="0000FF"/>
+        </w:rPr>
+        <w:t>public</w:t>
+      </w:r>
+      <w:r>
+        <w:rPr>
+          <w:rFonts w:ascii="Consolas" w:eastAsia="굴림" w:hAnsi="Consolas" w:cs="굴림"/>
+          <w:color w:val="000000"/>
+        </w:rPr>
+        <w:t> </w:t>
+      </w:r>
+      <w:r>
+        <w:rPr>
+          <w:rFonts w:ascii="Consolas" w:eastAsia="굴림" w:hAnsi="Consolas" w:cs="굴림"/>
+          <w:color w:val="0000FF"/>
+        </w:rPr>
+        <w:t>static</w:t>
+      </w:r>
+      <w:r>
+        <w:rPr>
+          <w:rFonts w:ascii="Consolas" w:eastAsia="굴림" w:hAnsi="Consolas" w:cs="굴림"/>
+          <w:color w:val="000000"/>
+        </w:rPr>
+        <w:t> </w:t>
+      </w:r>
+      <w:r>
+        <w:rPr>
+          <w:rFonts w:ascii="Consolas" w:eastAsia="굴림" w:hAnsi="Consolas" w:cs="굴림"/>
+          <w:color w:val="267F99"/>
+        </w:rPr>
+        <w:t>HashMap</w:t>
+      </w:r>
+      <w:r>
+        <w:rPr>
+          <w:rFonts w:ascii="Consolas" w:eastAsia="굴림" w:hAnsi="Consolas" w:cs="굴림"/>
+          <w:color w:val="000000"/>
+        </w:rPr>
+        <w:t>&lt;</w:t>
+      </w:r>
+      <w:r>
+        <w:rPr>
+          <w:rFonts w:ascii="Consolas" w:eastAsia="굴림" w:hAnsi="Consolas" w:cs="굴림"/>
+          <w:color w:val="267F99"/>
+        </w:rPr>
+        <w:t>String</w:t>
+      </w:r>
+      <w:r>
+        <w:rPr>
+          <w:rFonts w:ascii="Consolas" w:eastAsia="굴림" w:hAnsi="Consolas" w:cs="굴림"/>
+          <w:color w:val="000000"/>
+        </w:rPr>
+        <w:t>, </w:t>
+      </w:r>
+      <w:r>
+        <w:rPr>
+          <w:rFonts w:ascii="Consolas" w:eastAsia="굴림" w:hAnsi="Consolas" w:cs="굴림"/>
+          <w:color w:val="267F99"/>
+        </w:rPr>
+        <w:t>String</w:t>
+      </w:r>
+      <w:r>
+        <w:rPr>
+          <w:rFonts w:ascii="Consolas" w:eastAsia="굴림" w:hAnsi="Consolas" w:cs="굴림"/>
+          <w:color w:val="000000"/>
+        </w:rPr>
+        <w:t>&gt; </w:t>
+      </w:r>
+      <w:proofErr w:type="gramStart"/>
+      <w:r>
+        <w:rPr>
+          <w:rFonts w:ascii="Consolas" w:eastAsia="굴림" w:hAnsi="Consolas" w:cs="굴림"/>
+          <w:color w:val="795E26"/>
+        </w:rPr>
+        <w:t>parse</w:t>
+      </w:r>
+      <w:r>
+        <w:rPr>
+          <w:rFonts w:ascii="Consolas" w:eastAsia="굴림" w:hAnsi="Consolas" w:cs="굴림"/>
+          <w:color w:val="000000"/>
+        </w:rPr>
+        <w:t>(</w:t>
+      </w:r>
+      <w:proofErr w:type="gramEnd"/>
+      <w:r>
+        <w:rPr>
+          <w:rFonts w:ascii="Consolas" w:eastAsia="굴림" w:hAnsi="Consolas" w:cs="굴림"/>
+          <w:color w:val="267F99"/>
+        </w:rPr>
+        <w:t>Document</w:t>
+      </w:r>
+      <w:r>
+        <w:rPr>
+          <w:rFonts w:ascii="Consolas" w:eastAsia="굴림" w:hAnsi="Consolas" w:cs="굴림"/>
+          <w:color w:val="000000"/>
+        </w:rPr>
+        <w:t> </w:t>
+      </w:r>
+      <w:r>
+        <w:rPr>
+          <w:rFonts w:ascii="Consolas" w:eastAsia="굴림" w:hAnsi="Consolas" w:cs="굴림"/>
+          <w:color w:val="001080"/>
+        </w:rPr>
+        <w:t>doc</w:t>
+      </w:r>
+      <w:r>
+        <w:rPr>
+          <w:rFonts w:ascii="Consolas" w:eastAsia="굴림" w:hAnsi="Consolas" w:cs="굴림"/>
+          <w:color w:val="000000"/>
+        </w:rPr>
+        <w:t>)</w:t>
+      </w:r>
+    </w:p>
+    <w:p>
+      <w:pPr>
+        <w:pStyle w:val="a6"/>
+        <w:widowControl/>
+        <w:ind w:leftChars="0" w:left="760"/>
+      </w:pPr>
+      <w:r>
+        <w:rPr>
+          <w:color w:val="000000"/>
+        </w:rPr>
+        <w:t>Document</w:t>
+      </w:r>
+      <w:r>
+        <w:rPr>
+          <w:rFonts w:hint="eastAsia"/>
+          <w:color w:val="000000"/>
+        </w:rPr>
+        <w:t xml:space="preserve">내 모든 </w:t>
+      </w:r>
+      <w:r>
+        <w:rPr>
+          <w:color w:val="000000"/>
+        </w:rPr>
+        <w:t>Style</w:t>
+      </w:r>
+      <w:r>
+        <w:rPr>
+          <w:rFonts w:hint="eastAsia"/>
+          <w:color w:val="000000"/>
+        </w:rPr>
+        <w:t xml:space="preserve"> 속성 가져와 </w:t>
+      </w:r>
+      <w:r>
+        <w:rPr>
+          <w:color w:val="000000"/>
+        </w:rPr>
+        <w:t>Map</w:t>
+      </w:r>
+      <w:r>
+        <w:rPr>
+          <w:rFonts w:hint="eastAsia"/>
+          <w:color w:val="000000"/>
+        </w:rPr>
+        <w:t xml:space="preserve">으로 </w:t>
+      </w:r>
+      <w:r>
+        <w:rPr>
+          <w:color w:val="000000"/>
+        </w:rPr>
+        <w:t>return</w:t>
+      </w:r>
+      <w:r>
+        <w:rPr>
+          <w:rFonts w:hint="eastAsia"/>
+          <w:color w:val="000000"/>
+        </w:rPr>
+        <w:t>한다.</w:t>
+      </w:r>
+      <w:r>
+        <w:rPr>
+          <w:color w:val="000000"/>
+        </w:rPr>
+        <w:t xml:space="preserve"> style</w:t>
+      </w:r>
+      <w:r>
+        <w:rPr>
+          <w:rFonts w:hint="eastAsia"/>
+          <w:color w:val="000000"/>
+        </w:rPr>
+        <w:t>의 우선순위를 고려하여 우선순위가 낮은 속성부터 높은 속성 순으로 탐색한다. 첫째,</w:t>
+      </w:r>
+      <w:r>
+        <w:rPr>
+          <w:color w:val="000000"/>
+        </w:rPr>
+        <w:t xml:space="preserve"> link </w:t>
+      </w:r>
+      <w:r>
+        <w:rPr>
+          <w:rFonts w:hint="eastAsia"/>
+          <w:color w:val="000000"/>
+        </w:rPr>
+        <w:t xml:space="preserve">태그 </w:t>
+      </w:r>
+      <w:proofErr w:type="spellStart"/>
+      <w:r>
+        <w:rPr>
+          <w:color w:val="000000"/>
+        </w:rPr>
+        <w:t>css</w:t>
+      </w:r>
+      <w:proofErr w:type="spellEnd"/>
+      <w:r>
+        <w:rPr>
+          <w:rFonts w:hint="eastAsia"/>
+          <w:color w:val="000000"/>
+        </w:rPr>
+        <w:t xml:space="preserve">파일에 저장된 </w:t>
+      </w:r>
+      <w:r>
+        <w:rPr>
+          <w:color w:val="000000"/>
+        </w:rPr>
+        <w:t>style</w:t>
+      </w:r>
+      <w:r>
+        <w:rPr>
+          <w:rFonts w:hint="eastAsia"/>
+          <w:color w:val="000000"/>
+        </w:rPr>
+        <w:t>정보를 찾아 저장한다.</w:t>
+      </w:r>
+      <w:r>
+        <w:rPr>
+          <w:color w:val="000000"/>
+        </w:rPr>
+        <w:t xml:space="preserve"> </w:t>
+      </w:r>
+      <w:r>
+        <w:rPr>
+          <w:rFonts w:hint="eastAsia"/>
+          <w:color w:val="000000"/>
+        </w:rPr>
+        <w:t>둘째,</w:t>
+      </w:r>
+      <w:r>
+        <w:rPr>
+          <w:color w:val="000000"/>
+        </w:rPr>
+        <w:t xml:space="preserve"> style </w:t>
+      </w:r>
+      <w:r>
+        <w:rPr>
+          <w:rFonts w:hint="eastAsia"/>
+          <w:color w:val="000000"/>
+        </w:rPr>
+        <w:t xml:space="preserve">태그안에 존재하는 </w:t>
+      </w:r>
+      <w:r>
+        <w:rPr>
+          <w:color w:val="000000"/>
+        </w:rPr>
+        <w:t>style</w:t>
+      </w:r>
+      <w:r>
+        <w:rPr>
+          <w:rFonts w:hint="eastAsia"/>
+          <w:color w:val="000000"/>
+        </w:rPr>
+        <w:t xml:space="preserve">을 찾아주었으며 마지막으로 </w:t>
+      </w:r>
+      <w:r>
+        <w:rPr>
+          <w:color w:val="000000"/>
+        </w:rPr>
+        <w:t>inlin</w:t>
+      </w:r>
+      <w:r>
+        <w:rPr>
+          <w:rFonts w:hint="eastAsia"/>
+          <w:color w:val="000000"/>
+        </w:rPr>
+        <w:t xml:space="preserve">e으로 들어간 </w:t>
+      </w:r>
+      <w:r>
+        <w:rPr>
+          <w:color w:val="000000"/>
+        </w:rPr>
+        <w:t>style</w:t>
+      </w:r>
+      <w:r>
+        <w:rPr>
+          <w:rFonts w:hint="eastAsia"/>
+          <w:color w:val="000000"/>
+        </w:rPr>
+        <w:t>속성을 찾아 중복되는 속성값은 덮는 방식으로 저장한다.</w:t>
+      </w:r>
+    </w:p>
+    <w:p>
+      <w:pPr>
+        <w:pStyle w:val="a6"/>
+        <w:widowControl/>
+        <w:ind w:leftChars="0" w:left="760"/>
+        <w:rPr>
+          <w:color w:val="000000"/>
+        </w:rPr>
+      </w:pPr>
+    </w:p>
+    <w:p>
+      <w:pPr>
+        <w:pStyle w:val="a6"/>
+        <w:widowControl/>
+        <w:numPr>
+          <w:ilvl w:val="0"/>
+          <w:numId w:val="35"/>
+        </w:numPr>
+        <w:ind w:leftChars="0"/>
+        <w:rPr>
+          <w:b/>
+          <w:color w:val="000000"/>
+          <w:sz w:val="22"/>
+        </w:rPr>
+      </w:pPr>
+      <w:r>
+        <w:rPr>
+          <w:b/>
+          <w:color w:val="000000"/>
+          <w:sz w:val="22"/>
+        </w:rPr>
+        <w:t xml:space="preserve">org.jsoup.style.Styler.java – </w:t>
+      </w:r>
+      <w:r>
+        <w:rPr>
+          <w:rFonts w:hint="eastAsia"/>
+          <w:b/>
+          <w:color w:val="000000"/>
+          <w:sz w:val="22"/>
+        </w:rPr>
+        <w:t>V</w:t>
+      </w:r>
+      <w:r>
+        <w:rPr>
+          <w:b/>
+          <w:color w:val="000000"/>
+          <w:sz w:val="22"/>
+        </w:rPr>
+        <w:t>isitor Pattern</w:t>
+      </w:r>
+    </w:p>
+    <w:p>
+      <w:pPr>
+        <w:pStyle w:val="a6"/>
+        <w:widowControl/>
+        <w:ind w:leftChars="0" w:left="760"/>
+        <w:rPr>
+          <w:color w:val="000000"/>
+        </w:rPr>
+      </w:pPr>
+      <w:r>
+        <w:rPr>
+          <w:rFonts w:hint="eastAsia"/>
+          <w:color w:val="000000"/>
+        </w:rPr>
+        <w:t xml:space="preserve">원본 </w:t>
+      </w:r>
+      <w:r>
+        <w:rPr>
+          <w:color w:val="000000"/>
+        </w:rPr>
+        <w:t>Document</w:t>
+      </w:r>
+      <w:r>
+        <w:rPr>
+          <w:rFonts w:hint="eastAsia"/>
+          <w:color w:val="000000"/>
+        </w:rPr>
+        <w:t>에 대해 각 E</w:t>
+      </w:r>
+      <w:r>
+        <w:rPr>
+          <w:color w:val="000000"/>
+        </w:rPr>
+        <w:t>lement</w:t>
+      </w:r>
+      <w:r>
+        <w:rPr>
+          <w:rFonts w:hint="eastAsia"/>
+          <w:color w:val="000000"/>
+        </w:rPr>
+        <w:t xml:space="preserve">에서 자신에게 지원되는 </w:t>
+      </w:r>
+      <w:proofErr w:type="spellStart"/>
+      <w:r>
+        <w:rPr>
+          <w:color w:val="000000"/>
+        </w:rPr>
+        <w:t>css</w:t>
+      </w:r>
+      <w:proofErr w:type="spellEnd"/>
+      <w:r>
+        <w:rPr>
+          <w:color w:val="000000"/>
+        </w:rPr>
+        <w:t xml:space="preserve"> rule</w:t>
+      </w:r>
+      <w:r>
+        <w:rPr>
+          <w:rFonts w:hint="eastAsia"/>
+          <w:color w:val="000000"/>
+        </w:rPr>
+        <w:t xml:space="preserve">을 새로운 </w:t>
+      </w:r>
+      <w:r>
+        <w:rPr>
+          <w:color w:val="000000"/>
+        </w:rPr>
+        <w:t>Document</w:t>
+      </w:r>
+      <w:r>
+        <w:rPr>
+          <w:rFonts w:hint="eastAsia"/>
+          <w:color w:val="000000"/>
+        </w:rPr>
+        <w:t>를</w:t>
+      </w:r>
+      <w:r>
+        <w:rPr>
+          <w:color w:val="000000"/>
+        </w:rPr>
+        <w:t xml:space="preserve"> </w:t>
+      </w:r>
+      <w:r>
+        <w:rPr>
+          <w:rFonts w:hint="eastAsia"/>
+          <w:color w:val="000000"/>
+        </w:rPr>
+        <w:t>만들어준다.</w:t>
+      </w:r>
+    </w:p>
+    <w:p>
+      <w:pPr>
+        <w:pStyle w:val="a6"/>
+        <w:widowControl/>
+        <w:shd w:val="clear" w:color="auto" w:fill="FFFFFF"/>
+        <w:wordWrap/>
+        <w:autoSpaceDE/>
+        <w:autoSpaceDN/>
+        <w:spacing w:after="0" w:line="270" w:lineRule="atLeast"/>
+        <w:ind w:leftChars="0" w:left="760"/>
+        <w:jc w:val="left"/>
+        <w:rPr>
+          <w:rFonts w:ascii="Consolas" w:eastAsia="굴림" w:hAnsi="Consolas" w:cs="굴림"/>
+          <w:color w:val="000000"/>
+        </w:rPr>
+      </w:pPr>
+      <w:r>
+        <w:rPr>
+          <w:rFonts w:ascii="Consolas" w:eastAsia="굴림" w:hAnsi="Consolas" w:cs="굴림"/>
+          <w:color w:val="0000FF"/>
+        </w:rPr>
+        <w:lastRenderedPageBreak/>
+        <w:t>private</w:t>
+      </w:r>
+      <w:r>
+        <w:rPr>
+          <w:rFonts w:ascii="Consolas" w:eastAsia="굴림" w:hAnsi="Consolas" w:cs="굴림"/>
+          <w:color w:val="000000"/>
+        </w:rPr>
+        <w:t> </w:t>
+      </w:r>
+      <w:r>
+        <w:rPr>
+          <w:rFonts w:ascii="Consolas" w:eastAsia="굴림" w:hAnsi="Consolas" w:cs="굴림"/>
+          <w:color w:val="0000FF"/>
+        </w:rPr>
+        <w:t>final</w:t>
+      </w:r>
+      <w:r>
+        <w:rPr>
+          <w:rFonts w:ascii="Consolas" w:eastAsia="굴림" w:hAnsi="Consolas" w:cs="굴림"/>
+          <w:color w:val="000000"/>
+        </w:rPr>
+        <w:t> </w:t>
+      </w:r>
+      <w:r>
+        <w:rPr>
+          <w:rFonts w:ascii="Consolas" w:eastAsia="굴림" w:hAnsi="Consolas" w:cs="굴림"/>
+          <w:color w:val="0000FF"/>
+        </w:rPr>
+        <w:t>class</w:t>
+      </w:r>
+      <w:r>
+        <w:rPr>
+          <w:rFonts w:ascii="Consolas" w:eastAsia="굴림" w:hAnsi="Consolas" w:cs="굴림"/>
+          <w:color w:val="000000"/>
+        </w:rPr>
+        <w:t> </w:t>
+      </w:r>
+      <w:proofErr w:type="spellStart"/>
+      <w:r>
+        <w:rPr>
+          <w:rFonts w:ascii="Consolas" w:eastAsia="굴림" w:hAnsi="Consolas" w:cs="굴림"/>
+          <w:color w:val="267F99"/>
+        </w:rPr>
+        <w:t>StylingVisitor</w:t>
+      </w:r>
+      <w:proofErr w:type="spellEnd"/>
+      <w:r>
+        <w:rPr>
+          <w:rFonts w:ascii="Consolas" w:eastAsia="굴림" w:hAnsi="Consolas" w:cs="굴림"/>
+          <w:color w:val="000000"/>
+        </w:rPr>
+        <w:t> </w:t>
+      </w:r>
+      <w:r>
+        <w:rPr>
+          <w:rFonts w:ascii="Consolas" w:eastAsia="굴림" w:hAnsi="Consolas" w:cs="굴림"/>
+          <w:color w:val="0000FF"/>
+        </w:rPr>
+        <w:t>implements</w:t>
+      </w:r>
+      <w:r>
+        <w:rPr>
+          <w:rFonts w:ascii="Consolas" w:eastAsia="굴림" w:hAnsi="Consolas" w:cs="굴림"/>
+          <w:color w:val="000000"/>
+        </w:rPr>
+        <w:t> </w:t>
+      </w:r>
+      <w:proofErr w:type="spellStart"/>
+      <w:r>
+        <w:rPr>
+          <w:rFonts w:ascii="Consolas" w:eastAsia="굴림" w:hAnsi="Consolas" w:cs="굴림"/>
+          <w:color w:val="267F99"/>
+        </w:rPr>
+        <w:t>NodeVisitor</w:t>
+      </w:r>
+      <w:proofErr w:type="spellEnd"/>
+    </w:p>
+    <w:p>
+      <w:pPr>
+        <w:pStyle w:val="a6"/>
+        <w:widowControl/>
+        <w:ind w:leftChars="0" w:left="760"/>
+        <w:rPr>
+          <w:color w:val="000000"/>
+        </w:rPr>
+      </w:pPr>
+    </w:p>
+    <w:p>
+      <w:pPr>
+        <w:pStyle w:val="a6"/>
+        <w:widowControl/>
+        <w:ind w:leftChars="0" w:left="760"/>
+        <w:rPr>
+          <w:color w:val="000000"/>
+        </w:rPr>
+      </w:pPr>
+      <w:r>
+        <w:rPr>
+          <w:rFonts w:hint="eastAsia"/>
+          <w:color w:val="000000"/>
+        </w:rPr>
+        <w:t xml:space="preserve">기존의 </w:t>
+      </w:r>
+      <w:r>
+        <w:rPr>
+          <w:color w:val="000000"/>
+        </w:rPr>
+        <w:t>Document</w:t>
+      </w:r>
+      <w:r>
+        <w:rPr>
+          <w:rFonts w:hint="eastAsia"/>
+          <w:color w:val="000000"/>
+        </w:rPr>
+        <w:t xml:space="preserve">와 </w:t>
+      </w:r>
+      <w:proofErr w:type="spellStart"/>
+      <w:r>
+        <w:rPr>
+          <w:rFonts w:hint="eastAsia"/>
+          <w:color w:val="000000"/>
+        </w:rPr>
+        <w:t>C</w:t>
+      </w:r>
+      <w:r>
+        <w:rPr>
+          <w:color w:val="000000"/>
+        </w:rPr>
+        <w:t>ssParser</w:t>
+      </w:r>
+      <w:proofErr w:type="spellEnd"/>
+      <w:r>
+        <w:rPr>
+          <w:rFonts w:hint="eastAsia"/>
+          <w:color w:val="000000"/>
+        </w:rPr>
+        <w:t xml:space="preserve">로 분석한 </w:t>
+      </w:r>
+      <w:r>
+        <w:rPr>
+          <w:color w:val="000000"/>
+        </w:rPr>
+        <w:t>Style</w:t>
+      </w:r>
+      <w:r>
+        <w:rPr>
+          <w:rFonts w:hint="eastAsia"/>
+          <w:color w:val="000000"/>
+        </w:rPr>
+        <w:t xml:space="preserve">을 이용하여 각 </w:t>
+      </w:r>
+      <w:r>
+        <w:rPr>
+          <w:color w:val="000000"/>
+        </w:rPr>
+        <w:t>Element</w:t>
+      </w:r>
+      <w:r>
+        <w:rPr>
+          <w:rFonts w:hint="eastAsia"/>
+          <w:color w:val="000000"/>
+        </w:rPr>
+        <w:t xml:space="preserve">가 자신에게 적용될 </w:t>
+      </w:r>
+      <w:r>
+        <w:rPr>
+          <w:color w:val="000000"/>
+        </w:rPr>
+        <w:t>Style</w:t>
+      </w:r>
+      <w:r>
+        <w:rPr>
+          <w:rFonts w:hint="eastAsia"/>
+          <w:color w:val="000000"/>
+        </w:rPr>
+        <w:t>을 갖는 새로운</w:t>
+      </w:r>
+      <w:r>
+        <w:rPr>
+          <w:color w:val="000000"/>
+        </w:rPr>
+        <w:t xml:space="preserve"> Document</w:t>
+      </w:r>
+      <w:r>
+        <w:rPr>
+          <w:rFonts w:hint="eastAsia"/>
+          <w:color w:val="000000"/>
+        </w:rPr>
+        <w:t>를 만들어준다.</w:t>
+      </w:r>
+      <w:r>
+        <w:rPr>
+          <w:color w:val="000000"/>
+        </w:rPr>
+        <w:t xml:space="preserve"> </w:t>
+      </w:r>
+      <w:r>
+        <w:rPr>
+          <w:rFonts w:hint="eastAsia"/>
+          <w:color w:val="000000"/>
+        </w:rPr>
+        <w:t>T</w:t>
+      </w:r>
+      <w:r>
+        <w:rPr>
+          <w:color w:val="000000"/>
+        </w:rPr>
+        <w:t>ree</w:t>
+      </w:r>
+      <w:r>
+        <w:rPr>
+          <w:rFonts w:hint="eastAsia"/>
+          <w:color w:val="000000"/>
+        </w:rPr>
+        <w:t xml:space="preserve">형식을 갖는 </w:t>
+      </w:r>
+      <w:r>
+        <w:rPr>
+          <w:color w:val="000000"/>
+        </w:rPr>
+        <w:t>Document</w:t>
+      </w:r>
+      <w:r>
+        <w:rPr>
+          <w:rFonts w:hint="eastAsia"/>
+          <w:color w:val="000000"/>
+        </w:rPr>
+        <w:t xml:space="preserve">의 각 </w:t>
+      </w:r>
+      <w:r>
+        <w:rPr>
+          <w:color w:val="000000"/>
+        </w:rPr>
+        <w:t>Node</w:t>
+      </w:r>
+      <w:r>
+        <w:rPr>
+          <w:rFonts w:hint="eastAsia"/>
+          <w:color w:val="000000"/>
+        </w:rPr>
+        <w:t xml:space="preserve">를 순회하며 일치하는 </w:t>
+      </w:r>
+      <w:r>
+        <w:rPr>
+          <w:color w:val="000000"/>
+        </w:rPr>
+        <w:t>Style</w:t>
+      </w:r>
+      <w:r>
+        <w:rPr>
+          <w:rFonts w:hint="eastAsia"/>
+          <w:color w:val="000000"/>
+        </w:rPr>
+        <w:t xml:space="preserve">을 갖도록 하기위해 </w:t>
+      </w:r>
+      <w:proofErr w:type="spellStart"/>
+      <w:r>
+        <w:rPr>
+          <w:color w:val="000000"/>
+        </w:rPr>
+        <w:t>NodeVisitor</w:t>
+      </w:r>
+      <w:proofErr w:type="spellEnd"/>
+      <w:r>
+        <w:rPr>
+          <w:rFonts w:hint="eastAsia"/>
+          <w:color w:val="000000"/>
+        </w:rPr>
+        <w:t xml:space="preserve">를 상속하는 </w:t>
+      </w:r>
+      <w:proofErr w:type="spellStart"/>
+      <w:r>
+        <w:rPr>
+          <w:color w:val="000000"/>
+        </w:rPr>
+        <w:t>StylingVisitor</w:t>
+      </w:r>
+      <w:proofErr w:type="spellEnd"/>
+      <w:r>
+        <w:rPr>
+          <w:rFonts w:hint="eastAsia"/>
+          <w:color w:val="000000"/>
+        </w:rPr>
+        <w:t>를 내부 클래스로 선언하였다.</w:t>
+      </w:r>
+    </w:p>
+    <w:p>
+      <w:pPr>
+        <w:pStyle w:val="a6"/>
+        <w:widowControl/>
+        <w:ind w:leftChars="0" w:left="760"/>
+        <w:rPr>
+          <w:color w:val="000000"/>
+        </w:rPr>
+      </w:pPr>
+    </w:p>
+    <w:p>
+      <w:pPr>
+        <w:widowControl/>
+        <w:shd w:val="clear" w:color="auto" w:fill="FFFFFF"/>
+        <w:wordWrap/>
+        <w:autoSpaceDE/>
+        <w:autoSpaceDN/>
+        <w:spacing w:after="0" w:line="270" w:lineRule="atLeast"/>
+        <w:jc w:val="left"/>
+        <w:rPr>
+          <w:b/>
+          <w:color w:val="000000"/>
+        </w:rPr>
+      </w:pPr>
+      <w:r>
+        <w:rPr>
+          <w:color w:val="000000"/>
+        </w:rPr>
+        <w:tab/>
+      </w:r>
+      <w:r>
+        <w:rPr>
+          <w:b/>
+          <w:color w:val="000000"/>
+        </w:rPr>
+        <w:t>@Override</w:t>
+      </w:r>
+    </w:p>
+    <w:p>
+      <w:pPr>
+        <w:pStyle w:val="a6"/>
+        <w:widowControl/>
+        <w:numPr>
+          <w:ilvl w:val="1"/>
+          <w:numId w:val="35"/>
+        </w:numPr>
+        <w:shd w:val="clear" w:color="auto" w:fill="FFFFFF"/>
+        <w:wordWrap/>
+        <w:autoSpaceDE/>
+        <w:autoSpaceDN/>
+        <w:spacing w:after="0" w:line="270" w:lineRule="atLeast"/>
+        <w:ind w:leftChars="0"/>
+        <w:jc w:val="left"/>
+        <w:rPr>
+          <w:rFonts w:ascii="Consolas" w:eastAsia="굴림" w:hAnsi="Consolas" w:cs="굴림"/>
+          <w:color w:val="000000"/>
+        </w:rPr>
+      </w:pPr>
+      <w:r>
+        <w:rPr>
+          <w:rFonts w:ascii="Consolas" w:eastAsia="굴림" w:hAnsi="Consolas" w:cs="굴림"/>
+          <w:color w:val="0000FF"/>
+        </w:rPr>
+        <w:t>public</w:t>
+      </w:r>
+      <w:r>
+        <w:rPr>
+          <w:rFonts w:ascii="Consolas" w:eastAsia="굴림" w:hAnsi="Consolas" w:cs="굴림"/>
+          <w:color w:val="000000"/>
+        </w:rPr>
+        <w:t> </w:t>
+      </w:r>
+      <w:r>
+        <w:rPr>
+          <w:rFonts w:ascii="Consolas" w:eastAsia="굴림" w:hAnsi="Consolas" w:cs="굴림"/>
+          <w:color w:val="267F99"/>
+        </w:rPr>
+        <w:t>void</w:t>
+      </w:r>
+      <w:r>
+        <w:rPr>
+          <w:rFonts w:ascii="Consolas" w:eastAsia="굴림" w:hAnsi="Consolas" w:cs="굴림"/>
+          <w:color w:val="000000"/>
+        </w:rPr>
+        <w:t> </w:t>
+      </w:r>
+      <w:proofErr w:type="gramStart"/>
+      <w:r>
+        <w:rPr>
+          <w:rFonts w:ascii="Consolas" w:eastAsia="굴림" w:hAnsi="Consolas" w:cs="굴림"/>
+          <w:color w:val="795E26"/>
+        </w:rPr>
+        <w:t>head</w:t>
+      </w:r>
+      <w:r>
+        <w:rPr>
+          <w:rFonts w:ascii="Consolas" w:eastAsia="굴림" w:hAnsi="Consolas" w:cs="굴림"/>
+          <w:color w:val="000000"/>
+        </w:rPr>
+        <w:t>(</w:t>
+      </w:r>
+      <w:proofErr w:type="gramEnd"/>
+      <w:r>
+        <w:rPr>
+          <w:rFonts w:ascii="Consolas" w:eastAsia="굴림" w:hAnsi="Consolas" w:cs="굴림"/>
+          <w:color w:val="267F99"/>
+        </w:rPr>
+        <w:t>Node</w:t>
+      </w:r>
+      <w:r>
+        <w:rPr>
+          <w:rFonts w:ascii="Consolas" w:eastAsia="굴림" w:hAnsi="Consolas" w:cs="굴림"/>
+          <w:color w:val="000000"/>
+        </w:rPr>
+        <w:t> </w:t>
+      </w:r>
+      <w:r>
+        <w:rPr>
+          <w:rFonts w:ascii="Consolas" w:eastAsia="굴림" w:hAnsi="Consolas" w:cs="굴림"/>
+          <w:color w:val="001080"/>
+        </w:rPr>
+        <w:t>source</w:t>
+      </w:r>
+      <w:r>
+        <w:rPr>
+          <w:rFonts w:ascii="Consolas" w:eastAsia="굴림" w:hAnsi="Consolas" w:cs="굴림"/>
+          <w:color w:val="000000"/>
+        </w:rPr>
+        <w:t>, </w:t>
+      </w:r>
+      <w:r>
+        <w:rPr>
+          <w:rFonts w:ascii="Consolas" w:eastAsia="굴림" w:hAnsi="Consolas" w:cs="굴림"/>
+          <w:color w:val="267F99"/>
+        </w:rPr>
+        <w:t>int</w:t>
+      </w:r>
+      <w:r>
+        <w:rPr>
+          <w:rFonts w:ascii="Consolas" w:eastAsia="굴림" w:hAnsi="Consolas" w:cs="굴림"/>
+          <w:color w:val="000000"/>
+        </w:rPr>
+        <w:t> </w:t>
+      </w:r>
+      <w:r>
+        <w:rPr>
+          <w:rFonts w:ascii="Consolas" w:eastAsia="굴림" w:hAnsi="Consolas" w:cs="굴림"/>
+          <w:color w:val="001080"/>
+        </w:rPr>
+        <w:t>depth</w:t>
+      </w:r>
+      <w:r>
+        <w:rPr>
+          <w:rFonts w:ascii="Consolas" w:eastAsia="굴림" w:hAnsi="Consolas" w:cs="굴림"/>
+          <w:color w:val="000000"/>
+        </w:rPr>
+        <w:t>)</w:t>
+      </w:r>
+    </w:p>
+    <w:p>
+      <w:pPr>
+        <w:widowControl/>
+        <w:shd w:val="clear" w:color="auto" w:fill="FFFFFF"/>
+        <w:wordWrap/>
+        <w:autoSpaceDE/>
+        <w:autoSpaceDN/>
+        <w:spacing w:after="0" w:line="270" w:lineRule="atLeast"/>
+        <w:ind w:leftChars="100" w:left="200" w:firstLine="720"/>
+        <w:jc w:val="left"/>
+        <w:rPr>
+          <w:rFonts w:ascii="Consolas" w:eastAsia="굴림" w:hAnsi="Consolas" w:cs="굴림"/>
+          <w:color w:val="000000"/>
+        </w:rPr>
+      </w:pPr>
+    </w:p>
+    <w:p>
+      <w:pPr>
+        <w:widowControl/>
+        <w:ind w:leftChars="460" w:left="920"/>
+      </w:pPr>
+      <w:r>
+        <w:rPr>
+          <w:color w:val="000000"/>
+        </w:rPr>
+        <w:t>Head</w:t>
+      </w:r>
+      <w:r>
+        <w:rPr>
+          <w:rFonts w:hint="eastAsia"/>
+          <w:color w:val="000000"/>
+        </w:rPr>
+        <w:t xml:space="preserve">는 해당 </w:t>
+      </w:r>
+      <w:r>
+        <w:rPr>
+          <w:color w:val="000000"/>
+        </w:rPr>
+        <w:t>Node</w:t>
+      </w:r>
+      <w:r>
+        <w:rPr>
+          <w:rFonts w:hint="eastAsia"/>
+          <w:color w:val="000000"/>
+        </w:rPr>
+        <w:t>를 처음 방문하였을 때 불려지는 함수이다.</w:t>
+      </w:r>
+      <w:r>
+        <w:rPr>
+          <w:color w:val="000000"/>
+        </w:rPr>
+        <w:t xml:space="preserve"> </w:t>
+      </w:r>
+      <w:r>
+        <w:rPr>
+          <w:rFonts w:hint="eastAsia"/>
+          <w:color w:val="000000"/>
+        </w:rPr>
+        <w:t>해당 N</w:t>
+      </w:r>
+      <w:r>
+        <w:rPr>
+          <w:color w:val="000000"/>
+        </w:rPr>
+        <w:t>ode</w:t>
+      </w:r>
+      <w:r>
+        <w:rPr>
+          <w:rFonts w:hint="eastAsia"/>
+          <w:color w:val="000000"/>
+        </w:rPr>
+        <w:t xml:space="preserve">가 </w:t>
+      </w:r>
+      <w:r>
+        <w:rPr>
+          <w:color w:val="000000"/>
+        </w:rPr>
+        <w:t xml:space="preserve">style </w:t>
+      </w:r>
+      <w:r>
+        <w:rPr>
+          <w:rFonts w:hint="eastAsia"/>
+          <w:color w:val="000000"/>
+        </w:rPr>
+        <w:t xml:space="preserve">속성을 가질 수 있는 </w:t>
+      </w:r>
+      <w:r>
+        <w:rPr>
+          <w:color w:val="000000"/>
+        </w:rPr>
+        <w:t>Element</w:t>
+      </w:r>
+      <w:r>
+        <w:rPr>
+          <w:rFonts w:hint="eastAsia"/>
+          <w:color w:val="000000"/>
+        </w:rPr>
+        <w:t>라면</w:t>
+      </w:r>
+      <w:r>
+        <w:rPr>
+          <w:rFonts w:hint="eastAsia"/>
+        </w:rPr>
+        <w:t xml:space="preserve"> 자신에게 적용될 수 있는 </w:t>
+      </w:r>
+      <w:r>
+        <w:t>Style</w:t>
+      </w:r>
+      <w:r>
+        <w:rPr>
+          <w:rFonts w:hint="eastAsia"/>
+        </w:rPr>
+        <w:t>을 갖도록 해준다.</w:t>
+      </w:r>
+      <w:r>
+        <w:t xml:space="preserve"> </w:t>
+      </w:r>
+      <w:r>
+        <w:rPr>
+          <w:rFonts w:hint="eastAsia"/>
+        </w:rPr>
+        <w:t xml:space="preserve">그렇지 않다면 변경점이 없으므로 기존의 </w:t>
+      </w:r>
+      <w:r>
+        <w:t>Node</w:t>
+      </w:r>
+      <w:r>
+        <w:rPr>
+          <w:rFonts w:hint="eastAsia"/>
+        </w:rPr>
+        <w:t>상태를 가져온다.</w:t>
+      </w:r>
+    </w:p>
+    <w:p>
+      <w:pPr>
+        <w:widowControl/>
+        <w:ind w:leftChars="460" w:left="920"/>
+        <w:rPr>
+          <w:color w:val="000000"/>
+        </w:rPr>
+      </w:pPr>
+    </w:p>
+    <w:p>
+      <w:pPr>
+        <w:pStyle w:val="a6"/>
+        <w:widowControl/>
+        <w:numPr>
+          <w:ilvl w:val="1"/>
+          <w:numId w:val="35"/>
+        </w:numPr>
+        <w:shd w:val="clear" w:color="auto" w:fill="FFFFFF"/>
+        <w:wordWrap/>
+        <w:autoSpaceDE/>
+        <w:autoSpaceDN/>
+        <w:spacing w:after="0" w:line="270" w:lineRule="atLeast"/>
+        <w:ind w:leftChars="0"/>
+        <w:jc w:val="left"/>
+        <w:rPr>
+          <w:rFonts w:ascii="Consolas" w:eastAsia="굴림" w:hAnsi="Consolas" w:cs="굴림"/>
+          <w:color w:val="000000"/>
+        </w:rPr>
+      </w:pPr>
+      <w:r>
+        <w:rPr>
+          <w:rFonts w:ascii="Consolas" w:eastAsia="굴림" w:hAnsi="Consolas" w:cs="굴림"/>
+          <w:color w:val="0000FF"/>
+        </w:rPr>
+        <w:t>public</w:t>
+      </w:r>
+      <w:r>
+        <w:rPr>
+          <w:rFonts w:ascii="Consolas" w:eastAsia="굴림" w:hAnsi="Consolas" w:cs="굴림"/>
+          <w:color w:val="000000"/>
+        </w:rPr>
+        <w:t> </w:t>
+      </w:r>
+      <w:r>
+        <w:rPr>
+          <w:rFonts w:ascii="Consolas" w:eastAsia="굴림" w:hAnsi="Consolas" w:cs="굴림"/>
+          <w:color w:val="267F99"/>
+        </w:rPr>
+        <w:t>void</w:t>
+      </w:r>
+      <w:r>
+        <w:rPr>
+          <w:rFonts w:ascii="Consolas" w:eastAsia="굴림" w:hAnsi="Consolas" w:cs="굴림"/>
+          <w:color w:val="000000"/>
+        </w:rPr>
+        <w:t> </w:t>
+      </w:r>
+      <w:proofErr w:type="gramStart"/>
+      <w:r>
+        <w:rPr>
+          <w:rFonts w:ascii="Consolas" w:eastAsia="굴림" w:hAnsi="Consolas" w:cs="굴림"/>
+          <w:color w:val="795E26"/>
+        </w:rPr>
+        <w:t>tail</w:t>
+      </w:r>
+      <w:r>
+        <w:rPr>
+          <w:rFonts w:ascii="Consolas" w:eastAsia="굴림" w:hAnsi="Consolas" w:cs="굴림"/>
+          <w:color w:val="000000"/>
+        </w:rPr>
+        <w:t>(</w:t>
+      </w:r>
+      <w:proofErr w:type="gramEnd"/>
+      <w:r>
+        <w:rPr>
+          <w:rFonts w:ascii="Consolas" w:eastAsia="굴림" w:hAnsi="Consolas" w:cs="굴림"/>
+          <w:color w:val="267F99"/>
+        </w:rPr>
+        <w:t>Node</w:t>
+      </w:r>
+      <w:r>
+        <w:rPr>
+          <w:rFonts w:ascii="Consolas" w:eastAsia="굴림" w:hAnsi="Consolas" w:cs="굴림"/>
+          <w:color w:val="000000"/>
+        </w:rPr>
+        <w:t> </w:t>
+      </w:r>
+      <w:r>
+        <w:rPr>
+          <w:rFonts w:ascii="Consolas" w:eastAsia="굴림" w:hAnsi="Consolas" w:cs="굴림"/>
+          <w:color w:val="001080"/>
+        </w:rPr>
+        <w:t>source</w:t>
+      </w:r>
+      <w:r>
+        <w:rPr>
+          <w:rFonts w:ascii="Consolas" w:eastAsia="굴림" w:hAnsi="Consolas" w:cs="굴림"/>
+          <w:color w:val="000000"/>
+        </w:rPr>
+        <w:t>, </w:t>
+      </w:r>
+      <w:r>
+        <w:rPr>
+          <w:rFonts w:ascii="Consolas" w:eastAsia="굴림" w:hAnsi="Consolas" w:cs="굴림"/>
+          <w:color w:val="267F99"/>
+        </w:rPr>
+        <w:t>int</w:t>
+      </w:r>
+      <w:r>
+        <w:rPr>
+          <w:rFonts w:ascii="Consolas" w:eastAsia="굴림" w:hAnsi="Consolas" w:cs="굴림"/>
+          <w:color w:val="000000"/>
+        </w:rPr>
+        <w:t> </w:t>
+      </w:r>
+      <w:r>
+        <w:rPr>
+          <w:rFonts w:ascii="Consolas" w:eastAsia="굴림" w:hAnsi="Consolas" w:cs="굴림"/>
+          <w:color w:val="001080"/>
+        </w:rPr>
+        <w:t>depth</w:t>
+      </w:r>
+      <w:r>
+        <w:rPr>
+          <w:rFonts w:ascii="Consolas" w:eastAsia="굴림" w:hAnsi="Consolas" w:cs="굴림"/>
+          <w:color w:val="000000"/>
+        </w:rPr>
+        <w:t>)</w:t>
+      </w:r>
+    </w:p>
+    <w:p>
+      <w:pPr>
+        <w:widowControl/>
+        <w:shd w:val="clear" w:color="auto" w:fill="FFFFFF"/>
+        <w:wordWrap/>
+        <w:autoSpaceDE/>
+        <w:autoSpaceDN/>
+        <w:spacing w:after="0" w:line="270" w:lineRule="atLeast"/>
+        <w:ind w:leftChars="100" w:left="200" w:firstLine="720"/>
+        <w:jc w:val="left"/>
+        <w:rPr>
+          <w:rFonts w:ascii="Consolas" w:eastAsia="굴림" w:hAnsi="Consolas" w:cs="굴림"/>
+          <w:color w:val="000000"/>
+        </w:rPr>
+      </w:pPr>
+    </w:p>
+    <w:p>
+      <w:pPr>
+        <w:widowControl/>
+        <w:ind w:leftChars="460" w:left="920"/>
+        <w:rPr>
+          <w:color w:val="000000"/>
+        </w:rPr>
+      </w:pPr>
+      <w:r>
+        <w:rPr>
+          <w:rFonts w:hint="eastAsia"/>
+          <w:color w:val="000000"/>
+        </w:rPr>
+        <w:t>T</w:t>
+      </w:r>
+      <w:r>
+        <w:rPr>
+          <w:color w:val="000000"/>
+        </w:rPr>
+        <w:t>ail</w:t>
+      </w:r>
+      <w:r>
+        <w:rPr>
+          <w:rFonts w:hint="eastAsia"/>
+          <w:color w:val="000000"/>
+        </w:rPr>
+        <w:t xml:space="preserve">은 자식 </w:t>
+      </w:r>
+      <w:r>
+        <w:rPr>
+          <w:color w:val="000000"/>
+        </w:rPr>
+        <w:t>Node</w:t>
+      </w:r>
+      <w:r>
+        <w:rPr>
+          <w:rFonts w:hint="eastAsia"/>
+          <w:color w:val="000000"/>
+        </w:rPr>
+        <w:t xml:space="preserve">를 모두 탐색 후 마지막으로 </w:t>
+      </w:r>
+      <w:r>
+        <w:rPr>
+          <w:color w:val="000000"/>
+        </w:rPr>
+        <w:t>Node</w:t>
+      </w:r>
+      <w:r>
+        <w:rPr>
+          <w:rFonts w:hint="eastAsia"/>
+          <w:color w:val="000000"/>
+        </w:rPr>
+        <w:t>를 방문할 때 불려지는 함수이다.</w:t>
+      </w:r>
+      <w:r>
+        <w:rPr>
+          <w:color w:val="000000"/>
+        </w:rPr>
+        <w:t xml:space="preserve"> </w:t>
+      </w:r>
+      <w:r>
+        <w:rPr>
+          <w:rFonts w:hint="eastAsia"/>
+          <w:color w:val="000000"/>
+        </w:rPr>
+        <w:t xml:space="preserve">해당 </w:t>
+      </w:r>
+      <w:r>
+        <w:rPr>
+          <w:color w:val="000000"/>
+        </w:rPr>
+        <w:t>Node</w:t>
+      </w:r>
+      <w:r>
+        <w:rPr>
+          <w:rFonts w:hint="eastAsia"/>
+          <w:color w:val="000000"/>
+        </w:rPr>
+        <w:t xml:space="preserve">가 속한 </w:t>
+      </w:r>
+      <w:proofErr w:type="spellStart"/>
+      <w:r>
+        <w:rPr>
+          <w:color w:val="000000"/>
+        </w:rPr>
+        <w:t>SubTree</w:t>
+      </w:r>
+      <w:proofErr w:type="spellEnd"/>
+      <w:r>
+        <w:rPr>
+          <w:rFonts w:hint="eastAsia"/>
+          <w:color w:val="000000"/>
+        </w:rPr>
+        <w:t>는 모두 탐색을 마쳤으므로</w:t>
+      </w:r>
+      <w:r>
+        <w:rPr>
+          <w:color w:val="000000"/>
+        </w:rPr>
+        <w:t xml:space="preserve">, </w:t>
+      </w:r>
+      <w:r>
+        <w:rPr>
+          <w:rFonts w:hint="eastAsia"/>
+          <w:color w:val="000000"/>
+        </w:rPr>
+        <w:t>상위 N</w:t>
+      </w:r>
+      <w:r>
+        <w:rPr>
+          <w:color w:val="000000"/>
+        </w:rPr>
+        <w:t>ode</w:t>
+      </w:r>
+      <w:r>
+        <w:rPr>
+          <w:rFonts w:hint="eastAsia"/>
+          <w:color w:val="000000"/>
+        </w:rPr>
+        <w:t>부터</w:t>
+      </w:r>
+      <w:r>
+        <w:rPr>
+          <w:color w:val="000000"/>
+        </w:rPr>
+        <w:t xml:space="preserve"> </w:t>
+      </w:r>
+      <w:r>
+        <w:rPr>
+          <w:rFonts w:hint="eastAsia"/>
+          <w:color w:val="000000"/>
+        </w:rPr>
+        <w:t xml:space="preserve">탐색을 진행할 수 있도록 현재 수행중인 </w:t>
+      </w:r>
+      <w:r>
+        <w:rPr>
+          <w:color w:val="000000"/>
+        </w:rPr>
+        <w:t>Node</w:t>
+      </w:r>
+      <w:r>
+        <w:rPr>
+          <w:rFonts w:hint="eastAsia"/>
+          <w:color w:val="000000"/>
+        </w:rPr>
+        <w:t xml:space="preserve">를 </w:t>
+      </w:r>
+      <w:proofErr w:type="spellStart"/>
+      <w:r>
+        <w:rPr>
+          <w:rFonts w:hint="eastAsia"/>
+          <w:color w:val="000000"/>
+        </w:rPr>
+        <w:t>p</w:t>
+      </w:r>
+      <w:r>
+        <w:rPr>
+          <w:color w:val="000000"/>
+        </w:rPr>
+        <w:t>arentNode</w:t>
+      </w:r>
+      <w:proofErr w:type="spellEnd"/>
+      <w:r>
+        <w:rPr>
+          <w:rFonts w:hint="eastAsia"/>
+          <w:color w:val="000000"/>
+        </w:rPr>
+        <w:t>를 가리키게 한다.</w:t>
+      </w:r>
+    </w:p>
+    <w:p>
+      <w:pPr>
+        <w:widowControl/>
+        <w:ind w:left="720"/>
+        <w:rPr>
+          <w:color w:val="000000"/>
+        </w:rPr>
+      </w:pPr>
+    </w:p>
+    <w:p>
+      <w:pPr>
+        <w:widowControl/>
+        <w:ind w:left="720"/>
+        <w:rPr>
+          <w:color w:val="000000"/>
+        </w:rPr>
+      </w:pPr>
+    </w:p>
+    <w:p>
+      <w:pPr>
+        <w:widowControl/>
+        <w:shd w:val="clear" w:color="auto" w:fill="FFFFFF"/>
+        <w:wordWrap/>
+        <w:autoSpaceDE/>
+        <w:autoSpaceDN/>
+        <w:spacing w:after="0" w:line="270" w:lineRule="atLeast"/>
+        <w:ind w:left="720"/>
+        <w:jc w:val="left"/>
+        <w:rPr>
+          <w:rFonts w:ascii="Consolas" w:eastAsia="굴림" w:hAnsi="Consolas" w:cs="굴림"/>
+          <w:color w:val="000000"/>
+        </w:rPr>
+      </w:pPr>
+      <w:r>
+        <w:rPr>
+          <w:rFonts w:ascii="Consolas" w:eastAsia="굴림" w:hAnsi="Consolas" w:cs="굴림"/>
+          <w:color w:val="0000FF"/>
+        </w:rPr>
+        <w:t>private</w:t>
+      </w:r>
+      <w:r>
+        <w:rPr>
+          <w:rFonts w:ascii="Consolas" w:eastAsia="굴림" w:hAnsi="Consolas" w:cs="굴림"/>
+          <w:color w:val="000000"/>
+        </w:rPr>
+        <w:t> </w:t>
+      </w:r>
+      <w:r>
+        <w:rPr>
+          <w:rFonts w:ascii="Consolas" w:eastAsia="굴림" w:hAnsi="Consolas" w:cs="굴림"/>
+          <w:color w:val="267F99"/>
+        </w:rPr>
+        <w:t>void</w:t>
+      </w:r>
+      <w:r>
+        <w:rPr>
+          <w:rFonts w:ascii="Consolas" w:eastAsia="굴림" w:hAnsi="Consolas" w:cs="굴림"/>
+          <w:color w:val="000000"/>
+        </w:rPr>
+        <w:t> </w:t>
+      </w:r>
+      <w:proofErr w:type="spellStart"/>
+      <w:proofErr w:type="gramStart"/>
+      <w:r>
+        <w:rPr>
+          <w:rFonts w:ascii="Consolas" w:eastAsia="굴림" w:hAnsi="Consolas" w:cs="굴림"/>
+          <w:color w:val="795E26"/>
+        </w:rPr>
+        <w:t>copyStyledNodes</w:t>
+      </w:r>
+      <w:proofErr w:type="spellEnd"/>
+      <w:r>
+        <w:rPr>
+          <w:rFonts w:ascii="Consolas" w:eastAsia="굴림" w:hAnsi="Consolas" w:cs="굴림"/>
+          <w:color w:val="000000"/>
+        </w:rPr>
+        <w:t>(</w:t>
+      </w:r>
+      <w:proofErr w:type="gramEnd"/>
+      <w:r>
+        <w:rPr>
+          <w:rFonts w:ascii="Consolas" w:eastAsia="굴림" w:hAnsi="Consolas" w:cs="굴림"/>
+          <w:color w:val="267F99"/>
+        </w:rPr>
+        <w:t>Element</w:t>
+      </w:r>
+      <w:r>
+        <w:rPr>
+          <w:rFonts w:ascii="Consolas" w:eastAsia="굴림" w:hAnsi="Consolas" w:cs="굴림"/>
+          <w:color w:val="000000"/>
+        </w:rPr>
+        <w:t> </w:t>
+      </w:r>
+      <w:r>
+        <w:rPr>
+          <w:rFonts w:ascii="Consolas" w:eastAsia="굴림" w:hAnsi="Consolas" w:cs="굴림"/>
+          <w:color w:val="001080"/>
+        </w:rPr>
+        <w:t>source</w:t>
+      </w:r>
+      <w:r>
+        <w:rPr>
+          <w:rFonts w:ascii="Consolas" w:eastAsia="굴림" w:hAnsi="Consolas" w:cs="굴림"/>
+          <w:color w:val="000000"/>
+        </w:rPr>
+        <w:t>, </w:t>
+      </w:r>
+      <w:r>
+        <w:rPr>
+          <w:rFonts w:ascii="Consolas" w:eastAsia="굴림" w:hAnsi="Consolas" w:cs="굴림"/>
+          <w:color w:val="267F99"/>
+        </w:rPr>
+        <w:t>Element</w:t>
+      </w:r>
+      <w:r>
+        <w:rPr>
+          <w:rFonts w:ascii="Consolas" w:eastAsia="굴림" w:hAnsi="Consolas" w:cs="굴림"/>
+          <w:color w:val="000000"/>
+        </w:rPr>
+        <w:t> </w:t>
+      </w:r>
+      <w:proofErr w:type="spellStart"/>
+      <w:r>
+        <w:rPr>
+          <w:rFonts w:ascii="Consolas" w:eastAsia="굴림" w:hAnsi="Consolas" w:cs="굴림"/>
+          <w:color w:val="001080"/>
+        </w:rPr>
+        <w:t>dest</w:t>
+      </w:r>
+      <w:proofErr w:type="spellEnd"/>
+      <w:r>
+        <w:rPr>
+          <w:rFonts w:ascii="Consolas" w:eastAsia="굴림" w:hAnsi="Consolas" w:cs="굴림"/>
+          <w:color w:val="000000"/>
+        </w:rPr>
+        <w:t>)</w:t>
+      </w:r>
+    </w:p>
+    <w:p>
+      <w:pPr>
+        <w:widowControl/>
+        <w:shd w:val="clear" w:color="auto" w:fill="FFFFFF"/>
+        <w:wordWrap/>
+        <w:autoSpaceDE/>
+        <w:autoSpaceDN/>
+        <w:spacing w:after="0" w:line="270" w:lineRule="atLeast"/>
+        <w:ind w:firstLine="400"/>
+        <w:jc w:val="left"/>
+        <w:rPr>
+          <w:rFonts w:ascii="Consolas" w:eastAsia="굴림" w:hAnsi="Consolas" w:cs="굴림"/>
+          <w:color w:val="000000"/>
+        </w:rPr>
+      </w:pPr>
+    </w:p>
+    <w:p>
+      <w:pPr>
+        <w:widowControl/>
+        <w:ind w:left="720"/>
+        <w:rPr>
+          <w:color w:val="000000"/>
+        </w:rPr>
+      </w:pPr>
+      <w:proofErr w:type="spellStart"/>
+      <w:r>
+        <w:rPr>
+          <w:color w:val="000000"/>
+        </w:rPr>
+        <w:t>StylingVisitor</w:t>
+      </w:r>
+      <w:proofErr w:type="spellEnd"/>
+      <w:r>
+        <w:rPr>
+          <w:rFonts w:hint="eastAsia"/>
+          <w:color w:val="000000"/>
+        </w:rPr>
+        <w:t xml:space="preserve">를 생성하고 적용할 원본 </w:t>
+      </w:r>
+      <w:r>
+        <w:rPr>
+          <w:color w:val="000000"/>
+        </w:rPr>
+        <w:t>Document</w:t>
+      </w:r>
+      <w:r>
+        <w:rPr>
+          <w:rFonts w:hint="eastAsia"/>
+          <w:color w:val="000000"/>
+        </w:rPr>
+        <w:t xml:space="preserve">와 결과 </w:t>
+      </w:r>
+      <w:r>
+        <w:rPr>
+          <w:color w:val="000000"/>
+        </w:rPr>
+        <w:t>Document</w:t>
+      </w:r>
+      <w:r>
+        <w:rPr>
+          <w:rFonts w:hint="eastAsia"/>
+          <w:color w:val="000000"/>
+        </w:rPr>
+        <w:t>를 설정한다.</w:t>
+      </w:r>
+      <w:r>
+        <w:rPr>
+          <w:color w:val="000000"/>
+        </w:rPr>
+        <w:t xml:space="preserve"> </w:t>
+      </w:r>
+      <w:proofErr w:type="spellStart"/>
+      <w:r>
+        <w:rPr>
+          <w:color w:val="000000"/>
+        </w:rPr>
+        <w:t>NodeTraversor</w:t>
+      </w:r>
+      <w:proofErr w:type="spellEnd"/>
+      <w:r>
+        <w:rPr>
+          <w:rFonts w:hint="eastAsia"/>
+          <w:color w:val="000000"/>
+        </w:rPr>
+        <w:t xml:space="preserve">를 이용해 원하는 </w:t>
+      </w:r>
+      <w:r>
+        <w:rPr>
+          <w:color w:val="000000"/>
+        </w:rPr>
+        <w:t>Visitor</w:t>
+      </w:r>
+      <w:r>
+        <w:rPr>
+          <w:rFonts w:hint="eastAsia"/>
+          <w:color w:val="000000"/>
+        </w:rPr>
+        <w:t xml:space="preserve">방식으로 결과 </w:t>
+      </w:r>
+      <w:r>
+        <w:rPr>
+          <w:color w:val="000000"/>
+        </w:rPr>
+        <w:t>Document</w:t>
+      </w:r>
+      <w:r>
+        <w:rPr>
+          <w:rFonts w:hint="eastAsia"/>
+          <w:color w:val="000000"/>
+        </w:rPr>
+        <w:t>를 만든다</w:t>
+      </w:r>
+    </w:p>
+    <w:p>
+      <w:pPr>
+        <w:widowControl/>
+        <w:rPr>
+          <w:color w:val="000000"/>
+        </w:rPr>
+      </w:pPr>
+      <w:r>
+        <w:rPr>
+          <w:color w:val="000000"/>
+        </w:rPr>
+        <w:tab/>
+      </w:r>
+    </w:p>
+    <w:p>
+      <w:pPr>
+        <w:pStyle w:val="a6"/>
+        <w:widowControl/>
+        <w:numPr>
+          <w:ilvl w:val="0"/>
+          <w:numId w:val="35"/>
+        </w:numPr>
+        <w:ind w:leftChars="0"/>
+        <w:rPr>
+          <w:b/>
+          <w:color w:val="000000"/>
+          <w:sz w:val="22"/>
+        </w:rPr>
+      </w:pPr>
+      <w:r>
+        <w:rPr>
+          <w:b/>
+          <w:color w:val="000000"/>
+          <w:sz w:val="22"/>
+        </w:rPr>
+        <w:t>org.jsoup.</w:t>
+      </w:r>
+      <w:r>
+        <w:rPr>
+          <w:rFonts w:hint="eastAsia"/>
+          <w:b/>
+          <w:color w:val="000000"/>
+          <w:sz w:val="22"/>
+        </w:rPr>
+        <w:t>J</w:t>
+      </w:r>
+      <w:r>
+        <w:rPr>
+          <w:b/>
+          <w:color w:val="000000"/>
+          <w:sz w:val="22"/>
+        </w:rPr>
+        <w:t>soup.java</w:t>
+      </w:r>
+    </w:p>
+    <w:p>
+      <w:pPr>
+        <w:widowControl/>
+        <w:ind w:left="400"/>
+        <w:rPr>
+          <w:color w:val="000000"/>
+        </w:rPr>
+      </w:pPr>
+    </w:p>
+    <w:p>
+      <w:pPr>
+        <w:widowControl/>
+        <w:shd w:val="clear" w:color="auto" w:fill="FFFFFF"/>
+        <w:wordWrap/>
+        <w:autoSpaceDE/>
+        <w:autoSpaceDN/>
+        <w:spacing w:after="0" w:line="270" w:lineRule="atLeast"/>
+        <w:ind w:firstLine="400"/>
+        <w:jc w:val="left"/>
+        <w:rPr>
+          <w:rFonts w:ascii="Consolas" w:eastAsia="굴림" w:hAnsi="Consolas" w:cs="굴림"/>
+          <w:color w:val="000000"/>
+        </w:rPr>
+      </w:pPr>
+      <w:r>
+        <w:rPr>
+          <w:rFonts w:ascii="Consolas" w:eastAsia="굴림" w:hAnsi="Consolas" w:cs="굴림"/>
+          <w:color w:val="0000FF"/>
+        </w:rPr>
+        <w:t>public</w:t>
+      </w:r>
+      <w:r>
+        <w:rPr>
+          <w:rFonts w:ascii="Consolas" w:eastAsia="굴림" w:hAnsi="Consolas" w:cs="굴림"/>
+          <w:color w:val="000000"/>
+        </w:rPr>
+        <w:t> </w:t>
+      </w:r>
+      <w:r>
+        <w:rPr>
+          <w:rFonts w:ascii="Consolas" w:eastAsia="굴림" w:hAnsi="Consolas" w:cs="굴림"/>
+          <w:color w:val="0000FF"/>
+        </w:rPr>
+        <w:t>static</w:t>
+      </w:r>
+      <w:r>
+        <w:rPr>
+          <w:rFonts w:ascii="Consolas" w:eastAsia="굴림" w:hAnsi="Consolas" w:cs="굴림"/>
+          <w:color w:val="000000"/>
+        </w:rPr>
+        <w:t> </w:t>
+      </w:r>
+      <w:r>
+        <w:rPr>
+          <w:rFonts w:ascii="Consolas" w:eastAsia="굴림" w:hAnsi="Consolas" w:cs="굴림"/>
+          <w:color w:val="267F99"/>
+        </w:rPr>
+        <w:t>Document</w:t>
+      </w:r>
+      <w:r>
+        <w:rPr>
+          <w:rFonts w:ascii="Consolas" w:eastAsia="굴림" w:hAnsi="Consolas" w:cs="굴림"/>
+          <w:color w:val="000000"/>
+        </w:rPr>
+        <w:t> </w:t>
+      </w:r>
+      <w:proofErr w:type="spellStart"/>
+      <w:proofErr w:type="gramStart"/>
+      <w:r>
+        <w:rPr>
+          <w:rFonts w:ascii="Consolas" w:eastAsia="굴림" w:hAnsi="Consolas" w:cs="굴림"/>
+          <w:color w:val="795E26"/>
+        </w:rPr>
+        <w:t>applyExternalStyle</w:t>
+      </w:r>
+      <w:proofErr w:type="spellEnd"/>
+      <w:r>
+        <w:rPr>
+          <w:rFonts w:ascii="Consolas" w:eastAsia="굴림" w:hAnsi="Consolas" w:cs="굴림"/>
+          <w:color w:val="000000"/>
+        </w:rPr>
+        <w:t>(</w:t>
+      </w:r>
+      <w:proofErr w:type="gramEnd"/>
+      <w:r>
+        <w:rPr>
+          <w:rFonts w:ascii="Consolas" w:eastAsia="굴림" w:hAnsi="Consolas" w:cs="굴림"/>
+          <w:color w:val="267F99"/>
+        </w:rPr>
+        <w:t>Document</w:t>
+      </w:r>
+      <w:r>
+        <w:rPr>
+          <w:rFonts w:ascii="Consolas" w:eastAsia="굴림" w:hAnsi="Consolas" w:cs="굴림"/>
+          <w:color w:val="000000"/>
+        </w:rPr>
+        <w:t> </w:t>
+      </w:r>
+      <w:r>
+        <w:rPr>
+          <w:rFonts w:ascii="Consolas" w:eastAsia="굴림" w:hAnsi="Consolas" w:cs="굴림"/>
+          <w:color w:val="001080"/>
+        </w:rPr>
+        <w:t>doc</w:t>
+      </w:r>
+      <w:r>
+        <w:rPr>
+          <w:rFonts w:ascii="Consolas" w:eastAsia="굴림" w:hAnsi="Consolas" w:cs="굴림"/>
+          <w:color w:val="000000"/>
+        </w:rPr>
+        <w:t>)</w:t>
+      </w:r>
+    </w:p>
+    <w:p>
+      <w:pPr>
+        <w:widowControl/>
+        <w:ind w:left="400"/>
+        <w:rPr>
+          <w:color w:val="000000"/>
+        </w:rPr>
+      </w:pPr>
+      <w:r>
+        <w:rPr>
+          <w:rFonts w:hint="eastAsia"/>
+          <w:color w:val="000000"/>
+        </w:rPr>
+        <w:t xml:space="preserve">사용자가 이용할 </w:t>
+      </w:r>
+      <w:proofErr w:type="spellStart"/>
+      <w:r>
+        <w:rPr>
+          <w:color w:val="000000"/>
+        </w:rPr>
+        <w:t>Jsoup</w:t>
+      </w:r>
+      <w:proofErr w:type="spellEnd"/>
+      <w:r>
+        <w:rPr>
+          <w:color w:val="000000"/>
+        </w:rPr>
+        <w:t xml:space="preserve"> </w:t>
+      </w:r>
+      <w:r>
+        <w:rPr>
+          <w:rFonts w:hint="eastAsia"/>
+          <w:color w:val="000000"/>
+        </w:rPr>
+        <w:t>인터페이스를 위해 추가하였다.</w:t>
+      </w:r>
+      <w:r>
+        <w:rPr>
+          <w:color w:val="000000"/>
+        </w:rPr>
+        <w:t xml:space="preserve"> </w:t>
+      </w:r>
+      <w:r>
+        <w:rPr>
+          <w:rFonts w:hint="eastAsia"/>
+          <w:color w:val="000000"/>
+        </w:rPr>
+        <w:t xml:space="preserve">스타일을 적용하고 싶은 </w:t>
+      </w:r>
+      <w:r>
+        <w:rPr>
+          <w:color w:val="000000"/>
+        </w:rPr>
+        <w:t xml:space="preserve">Document </w:t>
+      </w:r>
+      <w:r>
+        <w:rPr>
+          <w:rFonts w:hint="eastAsia"/>
+          <w:color w:val="000000"/>
+        </w:rPr>
+        <w:t xml:space="preserve">넘기면 적용된 스타일을 갖는 </w:t>
+      </w:r>
+      <w:r>
+        <w:rPr>
+          <w:color w:val="000000"/>
+        </w:rPr>
+        <w:t>Document</w:t>
+      </w:r>
+      <w:r>
+        <w:rPr>
+          <w:rFonts w:hint="eastAsia"/>
+          <w:color w:val="000000"/>
+        </w:rPr>
+        <w:t xml:space="preserve">를 </w:t>
+      </w:r>
+      <w:r>
+        <w:rPr>
+          <w:color w:val="000000"/>
+        </w:rPr>
+        <w:t>return</w:t>
+      </w:r>
+      <w:r>
+        <w:rPr>
+          <w:rFonts w:hint="eastAsia"/>
+          <w:color w:val="000000"/>
+        </w:rPr>
+        <w:t>해준다.</w:t>
+      </w:r>
+      <w:r>
+        <w:rPr>
+          <w:color w:val="000000"/>
+        </w:rPr>
+        <w:t xml:space="preserve"> </w:t>
+      </w:r>
+      <w:r>
+        <w:rPr>
+          <w:rFonts w:hint="eastAsia"/>
+          <w:color w:val="000000"/>
+        </w:rPr>
+        <w:t xml:space="preserve">이 인터페이스를 통해 사용자는 스타일링이 적용된 </w:t>
+      </w:r>
+      <w:r>
+        <w:rPr>
+          <w:color w:val="000000"/>
+        </w:rPr>
+        <w:t>Document</w:t>
+      </w:r>
+      <w:r>
+        <w:rPr>
+          <w:rFonts w:hint="eastAsia"/>
+          <w:color w:val="000000"/>
+        </w:rPr>
+        <w:t>를 사용하고 싶지 않을 시 불필요한 오버헤드를 감당하지 않도록 한다.</w:t>
+      </w:r>
+    </w:p>
+    <w:p>
+      <w:pPr>
+        <w:widowControl/>
+        <w:rPr>
+          <w:color w:val="000000"/>
+        </w:rPr>
+      </w:pPr>
+    </w:p>
+    <w:p>
+      <w:pPr>
+        <w:widowControl/>
+        <w:rPr>
+          <w:color w:val="000000"/>
+        </w:rPr>
+      </w:pPr>
+    </w:p>
+    <w:p>
+      <w:pPr>
+        <w:pStyle w:val="a6"/>
+        <w:widowControl/>
+        <w:numPr>
+          <w:ilvl w:val="0"/>
+          <w:numId w:val="36"/>
+        </w:numPr>
+        <w:ind w:leftChars="0"/>
+        <w:rPr>
+          <w:b/>
+          <w:color w:val="000000"/>
+          <w:sz w:val="28"/>
+        </w:rPr>
+      </w:pPr>
+      <w:r>
+        <w:rPr>
+          <w:b/>
+          <w:color w:val="000000"/>
+          <w:sz w:val="28"/>
+        </w:rPr>
+        <w:t>Modified</w:t>
+      </w:r>
+    </w:p>
+    <w:p>
+      <w:pPr>
+        <w:pStyle w:val="a6"/>
+        <w:widowControl/>
+        <w:numPr>
+          <w:ilvl w:val="0"/>
+          <w:numId w:val="35"/>
+        </w:numPr>
+        <w:ind w:leftChars="0"/>
+        <w:rPr>
+          <w:b/>
+          <w:color w:val="000000"/>
+          <w:sz w:val="22"/>
+        </w:rPr>
+      </w:pPr>
+      <w:r>
+        <w:rPr>
+          <w:b/>
+          <w:color w:val="000000"/>
+          <w:sz w:val="22"/>
+        </w:rPr>
+        <w:t>org.jsoup.node.Element.java</w:t>
+      </w:r>
+    </w:p>
+    <w:p>
+      <w:pPr>
+        <w:shd w:val="clear" w:color="auto" w:fill="FFFFFF"/>
+        <w:wordWrap/>
+        <w:autoSpaceDE/>
+        <w:autoSpaceDN/>
+        <w:spacing w:line="270" w:lineRule="atLeast"/>
+        <w:rPr>
+          <w:rFonts w:ascii="Consolas" w:eastAsia="굴림" w:hAnsi="Consolas" w:cs="굴림"/>
+          <w:color w:val="000000"/>
+        </w:rPr>
+      </w:pPr>
+      <w:r>
+        <w:rPr>
+          <w:rFonts w:hint="eastAsia"/>
+          <w:color w:val="000000"/>
+        </w:rPr>
+        <w:t xml:space="preserve">적용된 스타일에 대한 정보를 각 </w:t>
+      </w:r>
+      <w:r>
+        <w:rPr>
+          <w:color w:val="000000"/>
+        </w:rPr>
+        <w:t>E</w:t>
+      </w:r>
+      <w:r>
+        <w:rPr>
+          <w:rFonts w:hint="eastAsia"/>
+          <w:color w:val="000000"/>
+        </w:rPr>
+        <w:t>l</w:t>
+      </w:r>
+      <w:r>
+        <w:rPr>
+          <w:color w:val="000000"/>
+        </w:rPr>
+        <w:t>ement</w:t>
+      </w:r>
+      <w:r>
+        <w:rPr>
+          <w:rFonts w:hint="eastAsia"/>
+          <w:color w:val="000000"/>
+        </w:rPr>
+        <w:t>에서 갖고 있는다.</w:t>
+      </w:r>
+      <w:r>
+        <w:rPr>
+          <w:color w:val="000000"/>
+        </w:rPr>
+        <w:t xml:space="preserve"> </w:t>
+      </w:r>
+      <w:r>
+        <w:rPr>
+          <w:rFonts w:ascii="Consolas" w:eastAsia="굴림" w:hAnsi="Consolas" w:cs="굴림"/>
+          <w:color w:val="267F99"/>
+        </w:rPr>
+        <w:t>List</w:t>
+      </w:r>
+      <w:r>
+        <w:rPr>
+          <w:rFonts w:ascii="Consolas" w:eastAsia="굴림" w:hAnsi="Consolas" w:cs="굴림"/>
+          <w:color w:val="000000"/>
+        </w:rPr>
+        <w:t>&lt;</w:t>
+      </w:r>
+      <w:r>
+        <w:rPr>
+          <w:rFonts w:ascii="Consolas" w:eastAsia="굴림" w:hAnsi="Consolas" w:cs="굴림"/>
+          <w:color w:val="267F99"/>
+        </w:rPr>
+        <w:t>String</w:t>
+      </w:r>
+      <w:r>
+        <w:rPr>
+          <w:rFonts w:ascii="Consolas" w:eastAsia="굴림" w:hAnsi="Consolas" w:cs="굴림"/>
+          <w:color w:val="000000"/>
+        </w:rPr>
+        <w:t>&gt; </w:t>
+      </w:r>
+      <w:r>
+        <w:rPr>
+          <w:rFonts w:ascii="Consolas" w:eastAsia="굴림" w:hAnsi="Consolas" w:cs="굴림"/>
+          <w:color w:val="001080"/>
+        </w:rPr>
+        <w:t>styles</w:t>
+      </w:r>
+      <w:r>
+        <w:rPr>
+          <w:rFonts w:hint="eastAsia"/>
+          <w:color w:val="000000"/>
+        </w:rPr>
+        <w:t xml:space="preserve">를 멤버변수로 가지며 </w:t>
+      </w:r>
+      <w:r>
+        <w:rPr>
+          <w:color w:val="000000"/>
+        </w:rPr>
+        <w:t>Client</w:t>
+      </w:r>
+      <w:r>
+        <w:rPr>
+          <w:rFonts w:hint="eastAsia"/>
+          <w:color w:val="000000"/>
+        </w:rPr>
+        <w:t>의 접근을 위해g</w:t>
+      </w:r>
+      <w:r>
+        <w:rPr>
+          <w:color w:val="000000"/>
+        </w:rPr>
+        <w:t>etter</w:t>
+      </w:r>
+      <w:r>
+        <w:rPr>
+          <w:rFonts w:hint="eastAsia"/>
+          <w:color w:val="000000"/>
+        </w:rPr>
+        <w:t xml:space="preserve"> 와 </w:t>
+      </w:r>
+      <w:r>
+        <w:rPr>
+          <w:color w:val="000000"/>
+        </w:rPr>
+        <w:t>setter</w:t>
+      </w:r>
+      <w:r>
+        <w:rPr>
+          <w:rFonts w:hint="eastAsia"/>
+          <w:color w:val="000000"/>
+        </w:rPr>
+        <w:t>를 가진다.</w:t>
+      </w:r>
+    </w:p>
+    <w:p>
+      <w:pPr>
+        <w:widowControl/>
+        <w:rPr>
+          <w:rFonts w:hint="eastAsia"/>
+          <w:color w:val="000000"/>
+        </w:rPr>
+      </w:pPr>
+      <w:bookmarkStart w:id="0" w:name="_GoBack"/>
+      <w:bookmarkEnd w:id="0"/>
+    </w:p>
+    <w:p>
+      <w:pPr>
+        <w:widowControl/>
+        <w:rPr>
           <w:color w:val="000000"/>
         </w:rPr>
       </w:pPr>
@@ -5186,16 +7553,14 @@
       <w:pPr>
         <w:widowControl/>
         <w:rPr>
-          <w:rFonts w:hint="eastAsia"/>
-          <w:color w:val="000000"/>
-        </w:rPr>
-      </w:pPr>
-    </w:p>
-    <w:p>
-      <w:pPr>
-        <w:widowControl/>
-        <w:rPr>
-          <w:rFonts w:hint="eastAsia"/>
+          <w:color w:val="000000"/>
+        </w:rPr>
+      </w:pPr>
+    </w:p>
+    <w:p>
+      <w:pPr>
+        <w:widowControl/>
+        <w:rPr>
           <w:color w:val="000000"/>
         </w:rPr>
       </w:pPr>
@@ -5929,6 +8294,95 @@
     </w:lvl>
   </w:abstractNum>
   <w:abstractNum w:abstractNumId="7" w15:restartNumberingAfterBreak="0">
+    <w:nsid w:val="2AE95E01"/>
+    <w:multiLevelType w:val="hybridMultilevel"/>
+    <w:tmpl w:val="B3E86240"/>
+    <w:lvl w:ilvl="0" w:tplc="B46C2AC8">
+      <w:start w:val="1"/>
+      <w:numFmt w:val="decimal"/>
+      <w:lvlText w:val="%1)"/>
+      <w:lvlJc w:val="left"/>
+      <w:pPr>
+        <w:ind w:left="760" w:hanging="360"/>
+      </w:pPr>
+      <w:rPr>
+        <w:rFonts w:hint="default"/>
+      </w:rPr>
+    </w:lvl>
+    <w:lvl w:ilvl="1" w:tplc="04090019" w:tentative="1">
+      <w:start w:val="1"/>
+      <w:numFmt w:val="upperLetter"/>
+      <w:lvlText w:val="%2."/>
+      <w:lvlJc w:val="left"/>
+      <w:pPr>
+        <w:ind w:left="1200" w:hanging="400"/>
+      </w:pPr>
+    </w:lvl>
+    <w:lvl w:ilvl="2" w:tplc="0409001B" w:tentative="1">
+      <w:start w:val="1"/>
+      <w:numFmt w:val="lowerRoman"/>
+      <w:lvlText w:val="%3."/>
+      <w:lvlJc w:val="right"/>
+      <w:pPr>
+        <w:ind w:left="1600" w:hanging="400"/>
+      </w:pPr>
+    </w:lvl>
+    <w:lvl w:ilvl="3" w:tplc="0409000F" w:tentative="1">
+      <w:start w:val="1"/>
+      <w:numFmt w:val="decimal"/>
+      <w:lvlText w:val="%4."/>
+      <w:lvlJc w:val="left"/>
+      <w:pPr>
+        <w:ind w:left="2000" w:hanging="400"/>
+      </w:pPr>
+    </w:lvl>
+    <w:lvl w:ilvl="4" w:tplc="04090019" w:tentative="1">
+      <w:start w:val="1"/>
+      <w:numFmt w:val="upperLetter"/>
+      <w:lvlText w:val="%5."/>
+      <w:lvlJc w:val="left"/>
+      <w:pPr>
+        <w:ind w:left="2400" w:hanging="400"/>
+      </w:pPr>
+    </w:lvl>
+    <w:lvl w:ilvl="5" w:tplc="0409001B" w:tentative="1">
+      <w:start w:val="1"/>
+      <w:numFmt w:val="lowerRoman"/>
+      <w:lvlText w:val="%6."/>
+      <w:lvlJc w:val="right"/>
+      <w:pPr>
+        <w:ind w:left="2800" w:hanging="400"/>
+      </w:pPr>
+    </w:lvl>
+    <w:lvl w:ilvl="6" w:tplc="0409000F" w:tentative="1">
+      <w:start w:val="1"/>
+      <w:numFmt w:val="decimal"/>
+      <w:lvlText w:val="%7."/>
+      <w:lvlJc w:val="left"/>
+      <w:pPr>
+        <w:ind w:left="3200" w:hanging="400"/>
+      </w:pPr>
+    </w:lvl>
+    <w:lvl w:ilvl="7" w:tplc="04090019" w:tentative="1">
+      <w:start w:val="1"/>
+      <w:numFmt w:val="upperLetter"/>
+      <w:lvlText w:val="%8."/>
+      <w:lvlJc w:val="left"/>
+      <w:pPr>
+        <w:ind w:left="3600" w:hanging="400"/>
+      </w:pPr>
+    </w:lvl>
+    <w:lvl w:ilvl="8" w:tplc="0409001B" w:tentative="1">
+      <w:start w:val="1"/>
+      <w:numFmt w:val="lowerRoman"/>
+      <w:lvlText w:val="%9."/>
+      <w:lvlJc w:val="right"/>
+      <w:pPr>
+        <w:ind w:left="4000" w:hanging="400"/>
+      </w:pPr>
+    </w:lvl>
+  </w:abstractNum>
+  <w:abstractNum w:abstractNumId="8" w15:restartNumberingAfterBreak="0">
     <w:nsid w:val="2DF14495"/>
     <w:multiLevelType w:val="multilevel"/>
     <w:tmpl w:val="82522724"/>
@@ -6014,7 +8468,7 @@
       </w:pPr>
     </w:lvl>
   </w:abstractNum>
-  <w:abstractNum w:abstractNumId="8" w15:restartNumberingAfterBreak="0">
+  <w:abstractNum w:abstractNumId="9" w15:restartNumberingAfterBreak="0">
     <w:nsid w:val="31DE3DF8"/>
     <w:multiLevelType w:val="multilevel"/>
     <w:tmpl w:val="03C63A30"/>
@@ -6100,7 +8554,120 @@
       </w:pPr>
     </w:lvl>
   </w:abstractNum>
-  <w:abstractNum w:abstractNumId="9" w15:restartNumberingAfterBreak="0">
+  <w:abstractNum w:abstractNumId="10" w15:restartNumberingAfterBreak="0">
+    <w:nsid w:val="335F7F8A"/>
+    <w:multiLevelType w:val="hybridMultilevel"/>
+    <w:tmpl w:val="F42A78D6"/>
+    <w:lvl w:ilvl="0" w:tplc="782E152E">
+      <w:start w:val="3"/>
+      <w:numFmt w:val="bullet"/>
+      <w:lvlText w:val="-"/>
+      <w:lvlJc w:val="left"/>
+      <w:pPr>
+        <w:ind w:left="760" w:hanging="360"/>
+      </w:pPr>
+      <w:rPr>
+        <w:rFonts w:ascii="맑은 고딕" w:eastAsia="맑은 고딕" w:hAnsi="맑은 고딕" w:cs="맑은 고딕" w:hint="eastAsia"/>
+      </w:rPr>
+    </w:lvl>
+    <w:lvl w:ilvl="1" w:tplc="04090003">
+      <w:start w:val="1"/>
+      <w:numFmt w:val="bullet"/>
+      <w:lvlText w:val=""/>
+      <w:lvlJc w:val="left"/>
+      <w:pPr>
+        <w:ind w:left="1200" w:hanging="400"/>
+      </w:pPr>
+      <w:rPr>
+        <w:rFonts w:ascii="Wingdings" w:hAnsi="Wingdings" w:hint="default"/>
+      </w:rPr>
+    </w:lvl>
+    <w:lvl w:ilvl="2" w:tplc="04090005" w:tentative="1">
+      <w:start w:val="1"/>
+      <w:numFmt w:val="bullet"/>
+      <w:lvlText w:val=""/>
+      <w:lvlJc w:val="left"/>
+      <w:pPr>
+        <w:ind w:left="1600" w:hanging="400"/>
+      </w:pPr>
+      <w:rPr>
+        <w:rFonts w:ascii="Wingdings" w:hAnsi="Wingdings" w:hint="default"/>
+      </w:rPr>
+    </w:lvl>
+    <w:lvl w:ilvl="3" w:tplc="04090001" w:tentative="1">
+      <w:start w:val="1"/>
+      <w:numFmt w:val="bullet"/>
+      <w:lvlText w:val=""/>
+      <w:lvlJc w:val="left"/>
+      <w:pPr>
+        <w:ind w:left="2000" w:hanging="400"/>
+      </w:pPr>
+      <w:rPr>
+        <w:rFonts w:ascii="Wingdings" w:hAnsi="Wingdings" w:hint="default"/>
+      </w:rPr>
+    </w:lvl>
+    <w:lvl w:ilvl="4" w:tplc="04090003" w:tentative="1">
+      <w:start w:val="1"/>
+      <w:numFmt w:val="bullet"/>
+      <w:lvlText w:val=""/>
+      <w:lvlJc w:val="left"/>
+      <w:pPr>
+        <w:ind w:left="2400" w:hanging="400"/>
+      </w:pPr>
+      <w:rPr>
+        <w:rFonts w:ascii="Wingdings" w:hAnsi="Wingdings" w:hint="default"/>
+      </w:rPr>
+    </w:lvl>
+    <w:lvl w:ilvl="5" w:tplc="04090005" w:tentative="1">
+      <w:start w:val="1"/>
+      <w:numFmt w:val="bullet"/>
+      <w:lvlText w:val=""/>
+      <w:lvlJc w:val="left"/>
+      <w:pPr>
+        <w:ind w:left="2800" w:hanging="400"/>
+      </w:pPr>
+      <w:rPr>
+        <w:rFonts w:ascii="Wingdings" w:hAnsi="Wingdings" w:hint="default"/>
+      </w:rPr>
+    </w:lvl>
+    <w:lvl w:ilvl="6" w:tplc="04090001" w:tentative="1">
+      <w:start w:val="1"/>
+      <w:numFmt w:val="bullet"/>
+      <w:lvlText w:val=""/>
+      <w:lvlJc w:val="left"/>
+      <w:pPr>
+        <w:ind w:left="3200" w:hanging="400"/>
+      </w:pPr>
+      <w:rPr>
+        <w:rFonts w:ascii="Wingdings" w:hAnsi="Wingdings" w:hint="default"/>
+      </w:rPr>
+    </w:lvl>
+    <w:lvl w:ilvl="7" w:tplc="04090003" w:tentative="1">
+      <w:start w:val="1"/>
+      <w:numFmt w:val="bullet"/>
+      <w:lvlText w:val=""/>
+      <w:lvlJc w:val="left"/>
+      <w:pPr>
+        <w:ind w:left="3600" w:hanging="400"/>
+      </w:pPr>
+      <w:rPr>
+        <w:rFonts w:ascii="Wingdings" w:hAnsi="Wingdings" w:hint="default"/>
+      </w:rPr>
+    </w:lvl>
+    <w:lvl w:ilvl="8" w:tplc="04090005" w:tentative="1">
+      <w:start w:val="1"/>
+      <w:numFmt w:val="bullet"/>
+      <w:lvlText w:val=""/>
+      <w:lvlJc w:val="left"/>
+      <w:pPr>
+        <w:ind w:left="4000" w:hanging="400"/>
+      </w:pPr>
+      <w:rPr>
+        <w:rFonts w:ascii="Wingdings" w:hAnsi="Wingdings" w:hint="default"/>
+      </w:rPr>
+    </w:lvl>
+  </w:abstractNum>
+  <w:abstractNum w:abstractNumId="11" w15:restartNumberingAfterBreak="0">
     <w:nsid w:val="355A052A"/>
     <w:multiLevelType w:val="multilevel"/>
     <w:tmpl w:val="863C44C4"/>
@@ -6186,7 +8753,7 @@
       </w:pPr>
     </w:lvl>
   </w:abstractNum>
-  <w:abstractNum w:abstractNumId="10" w15:restartNumberingAfterBreak="0">
+  <w:abstractNum w:abstractNumId="12" w15:restartNumberingAfterBreak="0">
     <w:nsid w:val="38066C1D"/>
     <w:multiLevelType w:val="multilevel"/>
     <w:tmpl w:val="B7C485F2"/>
@@ -6272,7 +8839,7 @@
       </w:pPr>
     </w:lvl>
   </w:abstractNum>
-  <w:abstractNum w:abstractNumId="11" w15:restartNumberingAfterBreak="0">
+  <w:abstractNum w:abstractNumId="13" w15:restartNumberingAfterBreak="0">
     <w:nsid w:val="38722A53"/>
     <w:multiLevelType w:val="multilevel"/>
     <w:tmpl w:val="F61059B2"/>
@@ -6385,7 +8952,7 @@
       </w:rPr>
     </w:lvl>
   </w:abstractNum>
-  <w:abstractNum w:abstractNumId="12" w15:restartNumberingAfterBreak="0">
+  <w:abstractNum w:abstractNumId="14" w15:restartNumberingAfterBreak="0">
     <w:nsid w:val="3B9C1955"/>
     <w:multiLevelType w:val="multilevel"/>
     <w:tmpl w:val="168A1F5A"/>
@@ -6471,7 +9038,7 @@
       </w:pPr>
     </w:lvl>
   </w:abstractNum>
-  <w:abstractNum w:abstractNumId="13" w15:restartNumberingAfterBreak="0">
+  <w:abstractNum w:abstractNumId="15" w15:restartNumberingAfterBreak="0">
     <w:nsid w:val="40B353F6"/>
     <w:multiLevelType w:val="multilevel"/>
     <w:tmpl w:val="8CD44C8C"/>
@@ -6557,7 +9124,7 @@
       </w:pPr>
     </w:lvl>
   </w:abstractNum>
-  <w:abstractNum w:abstractNumId="14" w15:restartNumberingAfterBreak="0">
+  <w:abstractNum w:abstractNumId="16" w15:restartNumberingAfterBreak="0">
     <w:nsid w:val="443E4977"/>
     <w:multiLevelType w:val="multilevel"/>
     <w:tmpl w:val="4168A8AE"/>
@@ -6670,7 +9237,7 @@
       </w:rPr>
     </w:lvl>
   </w:abstractNum>
-  <w:abstractNum w:abstractNumId="15" w15:restartNumberingAfterBreak="0">
+  <w:abstractNum w:abstractNumId="17" w15:restartNumberingAfterBreak="0">
     <w:nsid w:val="447C08EB"/>
     <w:multiLevelType w:val="multilevel"/>
     <w:tmpl w:val="AA308422"/>
@@ -6756,7 +9323,7 @@
       </w:pPr>
     </w:lvl>
   </w:abstractNum>
-  <w:abstractNum w:abstractNumId="16" w15:restartNumberingAfterBreak="0">
+  <w:abstractNum w:abstractNumId="18" w15:restartNumberingAfterBreak="0">
     <w:nsid w:val="49E1737C"/>
     <w:multiLevelType w:val="multilevel"/>
     <w:tmpl w:val="45C069C8"/>
@@ -6869,7 +9436,7 @@
       </w:rPr>
     </w:lvl>
   </w:abstractNum>
-  <w:abstractNum w:abstractNumId="17" w15:restartNumberingAfterBreak="0">
+  <w:abstractNum w:abstractNumId="19" w15:restartNumberingAfterBreak="0">
     <w:nsid w:val="4B913409"/>
     <w:multiLevelType w:val="multilevel"/>
     <w:tmpl w:val="D8387B8A"/>
@@ -6955,7 +9522,7 @@
       </w:pPr>
     </w:lvl>
   </w:abstractNum>
-  <w:abstractNum w:abstractNumId="18" w15:restartNumberingAfterBreak="0">
+  <w:abstractNum w:abstractNumId="20" w15:restartNumberingAfterBreak="0">
     <w:nsid w:val="4DF74D89"/>
     <w:multiLevelType w:val="multilevel"/>
     <w:tmpl w:val="AF781AAC"/>
@@ -7068,7 +9635,7 @@
       </w:rPr>
     </w:lvl>
   </w:abstractNum>
-  <w:abstractNum w:abstractNumId="19" w15:restartNumberingAfterBreak="0">
+  <w:abstractNum w:abstractNumId="21" w15:restartNumberingAfterBreak="0">
     <w:nsid w:val="4F8A22F3"/>
     <w:multiLevelType w:val="multilevel"/>
     <w:tmpl w:val="1014226C"/>
@@ -7154,7 +9721,7 @@
       </w:pPr>
     </w:lvl>
   </w:abstractNum>
-  <w:abstractNum w:abstractNumId="20" w15:restartNumberingAfterBreak="0">
+  <w:abstractNum w:abstractNumId="22" w15:restartNumberingAfterBreak="0">
     <w:nsid w:val="56082AAB"/>
     <w:multiLevelType w:val="multilevel"/>
     <w:tmpl w:val="4DC867DE"/>
@@ -7267,7 +9834,7 @@
       </w:rPr>
     </w:lvl>
   </w:abstractNum>
-  <w:abstractNum w:abstractNumId="21" w15:restartNumberingAfterBreak="0">
+  <w:abstractNum w:abstractNumId="23" w15:restartNumberingAfterBreak="0">
     <w:nsid w:val="56BE6EB3"/>
     <w:multiLevelType w:val="multilevel"/>
     <w:tmpl w:val="47B0B946"/>
@@ -7380,7 +9947,7 @@
       </w:rPr>
     </w:lvl>
   </w:abstractNum>
-  <w:abstractNum w:abstractNumId="22" w15:restartNumberingAfterBreak="0">
+  <w:abstractNum w:abstractNumId="24" w15:restartNumberingAfterBreak="0">
     <w:nsid w:val="5B7A1F23"/>
     <w:multiLevelType w:val="multilevel"/>
     <w:tmpl w:val="73EED8DE"/>
@@ -7466,7 +10033,7 @@
       </w:pPr>
     </w:lvl>
   </w:abstractNum>
-  <w:abstractNum w:abstractNumId="23" w15:restartNumberingAfterBreak="0">
+  <w:abstractNum w:abstractNumId="25" w15:restartNumberingAfterBreak="0">
     <w:nsid w:val="64E207B5"/>
     <w:multiLevelType w:val="multilevel"/>
     <w:tmpl w:val="DA36D040"/>
@@ -7552,7 +10119,7 @@
       </w:pPr>
     </w:lvl>
   </w:abstractNum>
-  <w:abstractNum w:abstractNumId="24" w15:restartNumberingAfterBreak="0">
+  <w:abstractNum w:abstractNumId="26" w15:restartNumberingAfterBreak="0">
     <w:nsid w:val="68E036EB"/>
     <w:multiLevelType w:val="multilevel"/>
     <w:tmpl w:val="271847B4"/>
@@ -7638,7 +10205,7 @@
       </w:pPr>
     </w:lvl>
   </w:abstractNum>
-  <w:abstractNum w:abstractNumId="25" w15:restartNumberingAfterBreak="0">
+  <w:abstractNum w:abstractNumId="27" w15:restartNumberingAfterBreak="0">
     <w:nsid w:val="6A9A56AF"/>
     <w:multiLevelType w:val="multilevel"/>
     <w:tmpl w:val="6C1010D8"/>
@@ -7724,7 +10291,7 @@
       </w:pPr>
     </w:lvl>
   </w:abstractNum>
-  <w:abstractNum w:abstractNumId="26" w15:restartNumberingAfterBreak="0">
+  <w:abstractNum w:abstractNumId="28" w15:restartNumberingAfterBreak="0">
     <w:nsid w:val="6AAE698B"/>
     <w:multiLevelType w:val="multilevel"/>
     <w:tmpl w:val="7DB61268"/>
@@ -7810,7 +10377,7 @@
       </w:pPr>
     </w:lvl>
   </w:abstractNum>
-  <w:abstractNum w:abstractNumId="27" w15:restartNumberingAfterBreak="0">
+  <w:abstractNum w:abstractNumId="29" w15:restartNumberingAfterBreak="0">
     <w:nsid w:val="72113752"/>
     <w:multiLevelType w:val="multilevel"/>
     <w:tmpl w:val="22BCEAB6"/>
@@ -7896,7 +10463,7 @@
       </w:pPr>
     </w:lvl>
   </w:abstractNum>
-  <w:abstractNum w:abstractNumId="28" w15:restartNumberingAfterBreak="0">
+  <w:abstractNum w:abstractNumId="30" w15:restartNumberingAfterBreak="0">
     <w:nsid w:val="721730BA"/>
     <w:multiLevelType w:val="multilevel"/>
     <w:tmpl w:val="3236BC20"/>
@@ -8009,7 +10576,7 @@
       </w:rPr>
     </w:lvl>
   </w:abstractNum>
-  <w:abstractNum w:abstractNumId="29" w15:restartNumberingAfterBreak="0">
+  <w:abstractNum w:abstractNumId="31" w15:restartNumberingAfterBreak="0">
     <w:nsid w:val="79A1743C"/>
     <w:multiLevelType w:val="multilevel"/>
     <w:tmpl w:val="ED3237F4"/>
@@ -8122,7 +10689,7 @@
       </w:rPr>
     </w:lvl>
   </w:abstractNum>
-  <w:abstractNum w:abstractNumId="30" w15:restartNumberingAfterBreak="0">
+  <w:abstractNum w:abstractNumId="32" w15:restartNumberingAfterBreak="0">
     <w:nsid w:val="7B402368"/>
     <w:multiLevelType w:val="multilevel"/>
     <w:tmpl w:val="0338EF86"/>
@@ -8208,7 +10775,7 @@
       </w:pPr>
     </w:lvl>
   </w:abstractNum>
-  <w:abstractNum w:abstractNumId="31" w15:restartNumberingAfterBreak="0">
+  <w:abstractNum w:abstractNumId="33" w15:restartNumberingAfterBreak="0">
     <w:nsid w:val="7F6812EC"/>
     <w:multiLevelType w:val="multilevel"/>
     <w:tmpl w:val="36CCC2AE"/>
@@ -8321,7 +10888,7 @@
       </w:rPr>
     </w:lvl>
   </w:abstractNum>
-  <w:abstractNum w:abstractNumId="32" w15:restartNumberingAfterBreak="0">
+  <w:abstractNum w:abstractNumId="34" w15:restartNumberingAfterBreak="0">
     <w:nsid w:val="7F9547F7"/>
     <w:multiLevelType w:val="multilevel"/>
     <w:tmpl w:val="10E0D158"/>
@@ -8434,7 +11001,7 @@
       </w:rPr>
     </w:lvl>
   </w:abstractNum>
-  <w:abstractNum w:abstractNumId="33" w15:restartNumberingAfterBreak="0">
+  <w:abstractNum w:abstractNumId="35" w15:restartNumberingAfterBreak="0">
     <w:nsid w:val="7FCF0667"/>
     <w:multiLevelType w:val="multilevel"/>
     <w:tmpl w:val="7B32AA02"/>
@@ -8548,85 +11115,85 @@
     </w:lvl>
   </w:abstractNum>
   <w:num w:numId="1">
-    <w:abstractNumId w:val="30"/>
+    <w:abstractNumId w:val="32"/>
   </w:num>
   <w:num w:numId="2">
-    <w:abstractNumId w:val="21"/>
+    <w:abstractNumId w:val="23"/>
   </w:num>
   <w:num w:numId="3">
-    <w:abstractNumId w:val="8"/>
+    <w:abstractNumId w:val="9"/>
   </w:num>
   <w:num w:numId="4">
-    <w:abstractNumId w:val="16"/>
+    <w:abstractNumId w:val="18"/>
   </w:num>
   <w:num w:numId="5">
-    <w:abstractNumId w:val="22"/>
+    <w:abstractNumId w:val="24"/>
   </w:num>
   <w:num w:numId="6">
-    <w:abstractNumId w:val="9"/>
+    <w:abstractNumId w:val="11"/>
   </w:num>
   <w:num w:numId="7">
-    <w:abstractNumId w:val="15"/>
+    <w:abstractNumId w:val="17"/>
   </w:num>
   <w:num w:numId="8">
-    <w:abstractNumId w:val="17"/>
+    <w:abstractNumId w:val="19"/>
   </w:num>
   <w:num w:numId="9">
     <w:abstractNumId w:val="0"/>
   </w:num>
   <w:num w:numId="10">
-    <w:abstractNumId w:val="24"/>
+    <w:abstractNumId w:val="26"/>
   </w:num>
   <w:num w:numId="11">
     <w:abstractNumId w:val="6"/>
   </w:num>
   <w:num w:numId="12">
-    <w:abstractNumId w:val="26"/>
+    <w:abstractNumId w:val="28"/>
   </w:num>
   <w:num w:numId="13">
-    <w:abstractNumId w:val="10"/>
+    <w:abstractNumId w:val="12"/>
   </w:num>
   <w:num w:numId="14">
-    <w:abstractNumId w:val="32"/>
+    <w:abstractNumId w:val="34"/>
   </w:num>
   <w:num w:numId="15">
-    <w:abstractNumId w:val="18"/>
+    <w:abstractNumId w:val="20"/>
   </w:num>
   <w:num w:numId="16">
-    <w:abstractNumId w:val="12"/>
+    <w:abstractNumId w:val="14"/>
   </w:num>
   <w:num w:numId="17">
     <w:abstractNumId w:val="5"/>
   </w:num>
   <w:num w:numId="18">
-    <w:abstractNumId w:val="7"/>
+    <w:abstractNumId w:val="8"/>
   </w:num>
   <w:num w:numId="19">
-    <w:abstractNumId w:val="28"/>
+    <w:abstractNumId w:val="30"/>
   </w:num>
   <w:num w:numId="20">
-    <w:abstractNumId w:val="20"/>
+    <w:abstractNumId w:val="22"/>
   </w:num>
   <w:num w:numId="21">
     <w:abstractNumId w:val="3"/>
   </w:num>
   <w:num w:numId="22">
-    <w:abstractNumId w:val="29"/>
+    <w:abstractNumId w:val="31"/>
   </w:num>
   <w:num w:numId="23">
     <w:abstractNumId w:val="4"/>
   </w:num>
   <w:num w:numId="24">
-    <w:abstractNumId w:val="27"/>
+    <w:abstractNumId w:val="29"/>
   </w:num>
   <w:num w:numId="25">
-    <w:abstractNumId w:val="31"/>
+    <w:abstractNumId w:val="33"/>
   </w:num>
   <w:num w:numId="26">
-    <w:abstractNumId w:val="33"/>
+    <w:abstractNumId w:val="35"/>
   </w:num>
   <w:num w:numId="27">
-    <w:abstractNumId w:val="13"/>
+    <w:abstractNumId w:val="15"/>
   </w:num>
   <w:num w:numId="28">
     <w:abstractNumId w:val="2"/>
@@ -8635,19 +11202,25 @@
     <w:abstractNumId w:val="1"/>
   </w:num>
   <w:num w:numId="30">
-    <w:abstractNumId w:val="14"/>
+    <w:abstractNumId w:val="16"/>
   </w:num>
   <w:num w:numId="31">
-    <w:abstractNumId w:val="19"/>
+    <w:abstractNumId w:val="21"/>
   </w:num>
   <w:num w:numId="32">
-    <w:abstractNumId w:val="23"/>
+    <w:abstractNumId w:val="25"/>
   </w:num>
   <w:num w:numId="33">
-    <w:abstractNumId w:val="25"/>
+    <w:abstractNumId w:val="27"/>
   </w:num>
   <w:num w:numId="34">
-    <w:abstractNumId w:val="11"/>
+    <w:abstractNumId w:val="13"/>
+  </w:num>
+  <w:num w:numId="35">
+    <w:abstractNumId w:val="10"/>
+  </w:num>
+  <w:num w:numId="36">
+    <w:abstractNumId w:val="7"/>
   </w:num>
 </w:numbering>
 </file>
@@ -8669,7 +11242,7 @@
       </w:pPr>
     </w:pPrDefault>
   </w:docDefaults>
-  <w:latentStyles w:defLockedState="0" w:defUIPriority="99" w:defSemiHidden="0" w:defUnhideWhenUsed="0" w:defQFormat="0" w:count="376">
+  <w:latentStyles w:defLockedState="0" w:defUIPriority="99" w:defSemiHidden="0" w:defUnhideWhenUsed="0" w:defQFormat="0" w:count="375">
     <w:lsdException w:name="Normal" w:uiPriority="0" w:qFormat="1"/>
     <w:lsdException w:name="heading 1" w:uiPriority="9" w:qFormat="1"/>
     <w:lsdException w:name="heading 2" w:semiHidden="1" w:uiPriority="9" w:unhideWhenUsed="1" w:qFormat="1"/>
@@ -9045,7 +11618,6 @@
     <w:lsdException w:name="Smart Hyperlink" w:semiHidden="1" w:unhideWhenUsed="1"/>
     <w:lsdException w:name="Hashtag" w:semiHidden="1" w:unhideWhenUsed="1"/>
     <w:lsdException w:name="Unresolved Mention" w:semiHidden="1" w:unhideWhenUsed="1"/>
-    <w:lsdException w:name="Smart Link" w:semiHidden="1" w:unhideWhenUsed="1"/>
   </w:latentStyles>
   <w:style w:type="paragraph" w:default="1" w:styleId="a">
     <w:name w:val="Normal"/>

</xml_diff>